<commit_message>
Se genera documentación de información funcional y no funcional
</commit_message>
<xml_diff>
--- a/Documentacion/BUSINESS_CASE_ONAPP.docx
+++ b/Documentacion/BUSINESS_CASE_ONAPP.docx
@@ -88,39 +88,7 @@
                 <w:rFonts w:ascii="Arial" w:hAnsi="Arial" w:cs="Arial"/>
                 <w:noProof/>
               </w:rPr>
-              <w:t>Informac</w:t>
-            </w:r>
-            <w:r>
-              <w:rPr>
-                <w:rStyle w:val="Hipervnculo"/>
-                <w:rFonts w:ascii="Arial" w:hAnsi="Arial" w:cs="Arial"/>
-                <w:noProof/>
-              </w:rPr>
-              <w:t>i</w:t>
-            </w:r>
-            <w:r>
-              <w:rPr>
-                <w:rStyle w:val="Hipervnculo"/>
-                <w:rFonts w:ascii="Arial" w:hAnsi="Arial" w:cs="Arial"/>
-                <w:noProof/>
-              </w:rPr>
-              <w:t>ón Gener</w:t>
-            </w:r>
-            <w:r>
-              <w:rPr>
-                <w:rStyle w:val="Hipervnculo"/>
-                <w:rFonts w:ascii="Arial" w:hAnsi="Arial" w:cs="Arial"/>
-                <w:noProof/>
-              </w:rPr>
-              <w:t>a</w:t>
-            </w:r>
-            <w:r>
-              <w:rPr>
-                <w:rStyle w:val="Hipervnculo"/>
-                <w:rFonts w:ascii="Arial" w:hAnsi="Arial" w:cs="Arial"/>
-                <w:noProof/>
-              </w:rPr>
-              <w:t>l.</w:t>
+              <w:t>Información General.</w:t>
             </w:r>
             <w:r>
               <w:rPr>
@@ -3257,23 +3225,7 @@
                 <w:rFonts w:ascii="Arial" w:hAnsi="Arial" w:cs="Arial"/>
                 <w:noProof/>
               </w:rPr>
-              <w:t>Vista “r</w:t>
-            </w:r>
-            <w:r>
-              <w:rPr>
-                <w:rStyle w:val="Hipervnculo"/>
-                <w:rFonts w:ascii="Arial" w:hAnsi="Arial" w:cs="Arial"/>
-                <w:noProof/>
-              </w:rPr>
-              <w:t>e</w:t>
-            </w:r>
-            <w:r>
-              <w:rPr>
-                <w:rStyle w:val="Hipervnculo"/>
-                <w:rFonts w:ascii="Arial" w:hAnsi="Arial" w:cs="Arial"/>
-                <w:noProof/>
-              </w:rPr>
-              <w:t>gistro”.</w:t>
+              <w:t>Vista “registro”.</w:t>
             </w:r>
             <w:r>
               <w:rPr>
@@ -4311,19 +4263,7 @@
         <w:rPr>
           <w:rFonts w:ascii="Arial" w:hAnsi="Arial" w:cs="Arial"/>
         </w:rPr>
-        <w:t xml:space="preserve"> </w:t>
-      </w:r>
-      <w:r>
-        <w:rPr>
-          <w:rFonts w:ascii="Arial" w:hAnsi="Arial" w:cs="Arial"/>
-        </w:rPr>
-        <w:t>la cual es una de las principales necesidades de las empresas acreditadas para llevar a cabo el proceso de inspección</w:t>
-      </w:r>
-      <w:r>
-        <w:rPr>
-          <w:rFonts w:ascii="Arial" w:hAnsi="Arial" w:cs="Arial"/>
-        </w:rPr>
-        <w:t xml:space="preserve"> </w:t>
+        <w:t xml:space="preserve"> la cual es una de las principales necesidades de las empresas acreditadas para llevar a cabo el proceso de inspección </w:t>
       </w:r>
       <w:r>
         <w:rPr>
@@ -4365,39 +4305,7 @@
           <w:color w:val="000000"/>
           <w:shd w:val="clear" w:color="auto" w:fill="FFFFFF"/>
         </w:rPr>
-        <w:t xml:space="preserve">contiene 175 condiciones que deben cumplir estos </w:t>
-      </w:r>
-      <w:r>
-        <w:rPr>
-          <w:rFonts w:ascii="Arial" w:hAnsi="Arial" w:cs="Arial"/>
-          <w:color w:val="000000"/>
-          <w:shd w:val="clear" w:color="auto" w:fill="FFFFFF"/>
-        </w:rPr>
-        <w:t>equipos</w:t>
-      </w:r>
-      <w:r>
-        <w:rPr>
-          <w:rFonts w:ascii="Arial" w:hAnsi="Arial" w:cs="Arial"/>
-          <w:color w:val="000000"/>
-          <w:shd w:val="clear" w:color="auto" w:fill="FFFFFF"/>
-        </w:rPr>
-        <w:t>, las cuales deben contar con el visto bueno de alguna de las empresas de certificación</w:t>
-      </w:r>
-      <w:r>
-        <w:rPr>
-          <w:rFonts w:ascii="Arial" w:hAnsi="Arial" w:cs="Arial"/>
-          <w:color w:val="000000"/>
-          <w:shd w:val="clear" w:color="auto" w:fill="FFFFFF"/>
-        </w:rPr>
-        <w:t xml:space="preserve"> las cuales</w:t>
-      </w:r>
-      <w:r>
-        <w:rPr>
-          <w:rFonts w:ascii="Arial" w:hAnsi="Arial" w:cs="Arial"/>
-          <w:color w:val="000000"/>
-          <w:shd w:val="clear" w:color="auto" w:fill="FFFFFF"/>
-        </w:rPr>
-        <w:t xml:space="preserve"> son vigiladas por el Organismo Nacional de Acreditación de Colombia (ONAC).</w:t>
+        <w:t>contiene 175 condiciones que deben cumplir estos equipos, las cuales deben contar con el visto bueno de alguna de las empresas de certificación las cuales son vigiladas por el Organismo Nacional de Acreditación de Colombia (ONAC).</w:t>
       </w:r>
     </w:p>
     <w:p>
@@ -4555,37 +4463,7 @@
         <w:rPr>
           <w:rFonts w:ascii="Arial" w:hAnsi="Arial" w:cs="Arial"/>
         </w:rPr>
-        <w:t xml:space="preserve"> </w:t>
-      </w:r>
-      <w:r>
-        <w:rPr>
-          <w:rFonts w:ascii="Arial" w:hAnsi="Arial" w:cs="Arial"/>
-        </w:rPr>
-        <w:t xml:space="preserve">La escena es cada vez más común: esperar un ascensor, notar que está en mantenimiento y tener que subir o bajar las escaleras. En Bogotá, apenas dos de cada diez ascensores cumplen con los requisitos mínimos de seguridad para operar. Sólo entre enero de 2016 y diciembre del </w:t>
-      </w:r>
-      <w:r>
-        <w:rPr>
-          <w:rFonts w:ascii="Arial" w:hAnsi="Arial" w:cs="Arial"/>
-        </w:rPr>
-        <w:t>2017</w:t>
-      </w:r>
-      <w:r>
-        <w:rPr>
-          <w:rFonts w:ascii="Arial" w:hAnsi="Arial" w:cs="Arial"/>
-        </w:rPr>
-        <w:t xml:space="preserve"> se registraron 837 emergencias en estos </w:t>
-      </w:r>
-      <w:r>
-        <w:rPr>
-          <w:rFonts w:ascii="Arial" w:hAnsi="Arial" w:cs="Arial"/>
-        </w:rPr>
-        <w:t>equipos</w:t>
-      </w:r>
-      <w:r>
-        <w:rPr>
-          <w:rFonts w:ascii="Arial" w:hAnsi="Arial" w:cs="Arial"/>
-        </w:rPr>
-        <w:t>, es decir, al menos una al día, la mayoría relacionadas con fallas en el fluido eléctrico.</w:t>
+        <w:t xml:space="preserve"> La escena es cada vez más común: esperar un ascensor, notar que está en mantenimiento y tener que subir o bajar las escaleras. En Bogotá, apenas dos de cada diez ascensores cumplen con los requisitos mínimos de seguridad para operar. Sólo entre enero de 2016 y diciembre del 2017 se registraron 837 emergencias en estos equipos, es decir, al menos una al día, la mayoría relacionadas con fallas en el fluido eléctrico.</w:t>
       </w:r>
       <w:r>
         <w:rPr>
@@ -8067,21 +7945,7 @@
         <w:rPr>
           <w:rFonts w:ascii="Arial" w:hAnsi="Arial" w:cs="Arial"/>
         </w:rPr>
-        <w:t xml:space="preserve">tipo </w:t>
-      </w:r>
-      <w:proofErr w:type="spellStart"/>
-      <w:r>
-        <w:rPr>
-          <w:rFonts w:ascii="Arial" w:hAnsi="Arial" w:cs="Arial"/>
-        </w:rPr>
-        <w:t>tabs</w:t>
-      </w:r>
-      <w:proofErr w:type="spellEnd"/>
-      <w:r>
-        <w:rPr>
-          <w:rFonts w:ascii="Arial" w:hAnsi="Arial" w:cs="Arial"/>
-        </w:rPr>
-        <w:t xml:space="preserve">, donde se </w:t>
+        <w:t xml:space="preserve">tipo tabs, donde se </w:t>
       </w:r>
       <w:r>
         <w:rPr>
@@ -9338,16 +9202,7 @@
                 <w:szCs w:val="20"/>
                 <w:lang w:val="es-ES_tradnl"/>
               </w:rPr>
-              <w:t>RF0</w:t>
-            </w:r>
-            <w:r>
-              <w:rPr>
-                <w:rFonts w:ascii="Arial" w:hAnsi="Arial" w:cs="Arial"/>
-                <w:sz w:val="20"/>
-                <w:szCs w:val="20"/>
-                <w:lang w:val="es-ES_tradnl"/>
-              </w:rPr>
-              <w:t>2</w:t>
+              <w:t>RF02</w:t>
             </w:r>
           </w:p>
         </w:tc>
@@ -9542,34 +9397,7 @@
                 <w:szCs w:val="20"/>
                 <w:lang w:val="es-ES_tradnl"/>
               </w:rPr>
-              <w:t xml:space="preserve">podrá ser consultado por </w:t>
-            </w:r>
-            <w:r>
-              <w:rPr>
-                <w:rFonts w:ascii="Arial" w:hAnsi="Arial" w:cs="Arial"/>
-                <w:sz w:val="20"/>
-                <w:szCs w:val="20"/>
-                <w:lang w:val="es-ES_tradnl"/>
-              </w:rPr>
-              <w:t xml:space="preserve">un usuario </w:t>
-            </w:r>
-            <w:r>
-              <w:rPr>
-                <w:rFonts w:ascii="Arial" w:hAnsi="Arial" w:cs="Arial"/>
-                <w:sz w:val="20"/>
-                <w:szCs w:val="20"/>
-                <w:lang w:val="es-ES_tradnl"/>
-              </w:rPr>
-              <w:t>con rol de inspector</w:t>
-            </w:r>
-            <w:r>
-              <w:rPr>
-                <w:rFonts w:ascii="Arial" w:hAnsi="Arial" w:cs="Arial"/>
-                <w:sz w:val="20"/>
-                <w:szCs w:val="20"/>
-                <w:lang w:val="es-ES_tradnl"/>
-              </w:rPr>
-              <w:t>.</w:t>
+              <w:t>podrá ser consultado por un usuario con rol de inspector.</w:t>
             </w:r>
           </w:p>
         </w:tc>
@@ -9761,16 +9589,7 @@
                 <w:szCs w:val="20"/>
                 <w:lang w:val="es-ES_tradnl"/>
               </w:rPr>
-              <w:t>RF0</w:t>
-            </w:r>
-            <w:r>
-              <w:rPr>
-                <w:rFonts w:ascii="Arial" w:hAnsi="Arial" w:cs="Arial"/>
-                <w:sz w:val="20"/>
-                <w:szCs w:val="20"/>
-                <w:lang w:val="es-ES_tradnl"/>
-              </w:rPr>
-              <w:t>3</w:t>
+              <w:t>RF03</w:t>
             </w:r>
           </w:p>
         </w:tc>
@@ -9829,16 +9648,7 @@
                 <w:szCs w:val="20"/>
                 <w:lang w:val="es-ES_tradnl"/>
               </w:rPr>
-              <w:t>Cargar</w:t>
-            </w:r>
-            <w:r>
-              <w:rPr>
-                <w:rFonts w:ascii="Arial" w:hAnsi="Arial" w:cs="Arial"/>
-                <w:sz w:val="20"/>
-                <w:szCs w:val="20"/>
-                <w:lang w:val="es-ES_tradnl"/>
-              </w:rPr>
-              <w:t xml:space="preserve"> inspección</w:t>
+              <w:t>Cargar inspección</w:t>
             </w:r>
           </w:p>
         </w:tc>
@@ -10120,21 +9930,7 @@
           <w:rFonts w:ascii="Arial" w:hAnsi="Arial" w:cs="Arial"/>
           <w:b/>
         </w:rPr>
-        <w:t xml:space="preserve">Requerimientos </w:t>
-      </w:r>
-      <w:r>
-        <w:rPr>
-          <w:rFonts w:ascii="Arial" w:hAnsi="Arial" w:cs="Arial"/>
-          <w:b/>
-        </w:rPr>
-        <w:t xml:space="preserve">No </w:t>
-      </w:r>
-      <w:r>
-        <w:rPr>
-          <w:rFonts w:ascii="Arial" w:hAnsi="Arial" w:cs="Arial"/>
-          <w:b/>
-        </w:rPr>
-        <w:t>Funcionales</w:t>
+        <w:t>Requerimientos No Funcionales</w:t>
       </w:r>
     </w:p>
     <w:p>
@@ -10274,7 +10070,7 @@
                 <w:szCs w:val="20"/>
                 <w:lang w:val="es-ES_tradnl"/>
               </w:rPr>
-              <w:t>Interfaz de la aplicación.</w:t>
+              <w:t>Interfaz de la aplicación</w:t>
             </w:r>
           </w:p>
         </w:tc>
@@ -10925,7 +10721,65 @@
           <w:rFonts w:cs="Arial"/>
           <w:lang w:val="es-ES_tradnl"/>
         </w:rPr>
-        <w:t>La interfaz con el usuario consistirá en un conjunto de vistas con botones, listas y campos de textos. Ésta deberá ser construida específicamente para el sistema propuesto y, será visualizada a través de Smartphone con sistema operativo Android a parti</w:t>
+        <w:t xml:space="preserve">La interfaz </w:t>
+      </w:r>
+      <w:r>
+        <w:rPr>
+          <w:rFonts w:cs="Arial"/>
+          <w:lang w:val="es-ES_tradnl"/>
+        </w:rPr>
+        <w:t>de</w:t>
+      </w:r>
+      <w:r>
+        <w:rPr>
+          <w:rFonts w:cs="Arial"/>
+          <w:lang w:val="es-ES_tradnl"/>
+        </w:rPr>
+        <w:t xml:space="preserve"> usuario consistirá en un conjunto de vistas con botones, listas </w:t>
+      </w:r>
+      <w:r>
+        <w:rPr>
+          <w:rFonts w:cs="Arial"/>
+          <w:lang w:val="es-ES_tradnl"/>
+        </w:rPr>
+        <w:t xml:space="preserve">con </w:t>
+      </w:r>
+      <w:proofErr w:type="spellStart"/>
+      <w:r>
+        <w:rPr>
+          <w:rFonts w:cs="Arial"/>
+          <w:lang w:val="es-ES_tradnl"/>
+        </w:rPr>
+        <w:t>checklist</w:t>
+      </w:r>
+      <w:proofErr w:type="spellEnd"/>
+      <w:r>
+        <w:rPr>
+          <w:rFonts w:cs="Arial"/>
+          <w:lang w:val="es-ES_tradnl"/>
+        </w:rPr>
+        <w:t xml:space="preserve">, imágenes y </w:t>
+      </w:r>
+      <w:r>
+        <w:rPr>
+          <w:rFonts w:cs="Arial"/>
+          <w:lang w:val="es-ES_tradnl"/>
+        </w:rPr>
+        <w:t>campos de textos. Ésta deberá ser construida específicamente para el sistema propuesto y</w:t>
+      </w:r>
+      <w:r>
+        <w:rPr>
+          <w:rFonts w:cs="Arial"/>
+          <w:lang w:val="es-ES_tradnl"/>
+        </w:rPr>
+        <w:t xml:space="preserve"> </w:t>
+      </w:r>
+      <w:r>
+        <w:rPr>
+          <w:rFonts w:cs="Arial"/>
+          <w:lang w:val="es-ES_tradnl"/>
+        </w:rPr>
+        <w:t>será visualizada a través de Smartphone con sistema operativo Android a parti</w:t>
       </w:r>
       <w:r>
         <w:rPr>
@@ -10999,7 +10853,7 @@
       <w:pPr>
         <w:pStyle w:val="guiazul"/>
         <w:widowControl w:val="0"/>
-        <w:ind w:left="1200" w:firstLine="216"/>
+        <w:ind w:left="1200"/>
         <w:rPr>
           <w:rFonts w:cs="Arial"/>
           <w:i w:val="0"/>
@@ -11014,7 +10868,7 @@
           <w:color w:val="auto"/>
           <w:lang w:val="es-ES_tradnl"/>
         </w:rPr>
-        <w:t>Será necesario disponer de equipos de cómputos en perfecto estado con las siguientes características:</w:t>
+        <w:t>Será necesario disponer de equipos de cómputo en perfecto estado con las siguientes características:</w:t>
       </w:r>
     </w:p>
     <w:p>
@@ -11052,7 +10906,25 @@
           <w:color w:val="auto"/>
           <w:lang w:val="es-ES_tradnl"/>
         </w:rPr>
-        <w:t>Adaptadores de red.</w:t>
+        <w:t>Adaptador</w:t>
+      </w:r>
+      <w:r>
+        <w:rPr>
+          <w:rFonts w:cs="Arial"/>
+          <w:i w:val="0"/>
+          <w:color w:val="auto"/>
+          <w:lang w:val="es-ES_tradnl"/>
+        </w:rPr>
+        <w:t xml:space="preserve"> </w:t>
+      </w:r>
+      <w:r>
+        <w:rPr>
+          <w:rFonts w:cs="Arial"/>
+          <w:i w:val="0"/>
+          <w:color w:val="auto"/>
+          <w:lang w:val="es-ES_tradnl"/>
+        </w:rPr>
+        <w:t>de red</w:t>
       </w:r>
     </w:p>
     <w:p>
@@ -11077,7 +10949,7 @@
           <w:color w:val="auto"/>
           <w:lang w:val="es-ES_tradnl"/>
         </w:rPr>
-        <w:t>Procesador de 1.66GHz o superior.</w:t>
+        <w:t>Procesador de 1.66GHz o superior</w:t>
       </w:r>
     </w:p>
     <w:p>
@@ -11102,7 +10974,34 @@
           <w:color w:val="auto"/>
           <w:lang w:val="es-ES_tradnl"/>
         </w:rPr>
-        <w:t>Memoria mínima de 256Mb.</w:t>
+        <w:t>Memoria</w:t>
+      </w:r>
+      <w:r>
+        <w:rPr>
+          <w:rFonts w:cs="Arial"/>
+          <w:i w:val="0"/>
+          <w:color w:val="auto"/>
+          <w:lang w:val="es-ES_tradnl"/>
+        </w:rPr>
+        <w:t xml:space="preserve"> RAM</w:t>
+      </w:r>
+      <w:r>
+        <w:rPr>
+          <w:rFonts w:cs="Arial"/>
+          <w:i w:val="0"/>
+          <w:color w:val="auto"/>
+          <w:lang w:val="es-ES_tradnl"/>
+        </w:rPr>
+        <w:t xml:space="preserve"> mínima de </w:t>
+      </w:r>
+      <w:r>
+        <w:rPr>
+          <w:rFonts w:cs="Arial"/>
+          <w:i w:val="0"/>
+          <w:color w:val="auto"/>
+          <w:lang w:val="es-ES_tradnl"/>
+        </w:rPr>
+        <w:t>4gb</w:t>
       </w:r>
     </w:p>
     <w:p>
@@ -11115,16 +11014,18 @@
         </w:numPr>
         <w:rPr>
           <w:rFonts w:cs="Arial"/>
+          <w:i w:val="0"/>
           <w:lang w:val="es-ES_tradnl"/>
         </w:rPr>
       </w:pPr>
       <w:r>
         <w:rPr>
           <w:rFonts w:cs="Arial"/>
+          <w:i w:val="0"/>
           <w:color w:val="auto"/>
           <w:lang w:val="es-ES_tradnl"/>
         </w:rPr>
-        <w:t>Mouse.</w:t>
+        <w:t>Mouse</w:t>
       </w:r>
     </w:p>
     <w:p>
@@ -11137,12 +11038,14 @@
         </w:numPr>
         <w:rPr>
           <w:rFonts w:cs="Arial"/>
+          <w:i w:val="0"/>
           <w:lang w:val="es-ES_tradnl"/>
         </w:rPr>
       </w:pPr>
       <w:r>
         <w:rPr>
           <w:rFonts w:cs="Arial"/>
+          <w:i w:val="0"/>
           <w:color w:val="auto"/>
           <w:lang w:val="es-ES_tradnl"/>
         </w:rPr>
@@ -11151,16 +11054,11 @@
     </w:p>
     <w:p>
       <w:pPr>
-        <w:rPr>
-          <w:rFonts w:ascii="Arial" w:hAnsi="Arial" w:cs="Arial"/>
-          <w:lang w:val="es-ES_tradnl"/>
-        </w:rPr>
-      </w:pPr>
-    </w:p>
-    <w:p>
-      <w:pPr>
-        <w:rPr>
-          <w:rFonts w:ascii="Arial" w:hAnsi="Arial" w:cs="Arial"/>
+        <w:pStyle w:val="guiazul"/>
+        <w:widowControl w:val="0"/>
+        <w:ind w:left="1920"/>
+        <w:rPr>
+          <w:rFonts w:cs="Arial"/>
           <w:lang w:val="es-ES_tradnl"/>
         </w:rPr>
       </w:pPr>
@@ -11175,6 +11073,7 @@
         <w:jc w:val="both"/>
         <w:rPr>
           <w:rFonts w:ascii="Arial" w:hAnsi="Arial" w:cs="Arial"/>
+          <w:b/>
           <w:lang w:val="es-ES_tradnl"/>
         </w:rPr>
       </w:pPr>
@@ -11183,12 +11082,20 @@
       <w:r>
         <w:rPr>
           <w:rFonts w:ascii="Arial" w:hAnsi="Arial" w:cs="Arial"/>
+          <w:b/>
           <w:lang w:val="es-ES_tradnl"/>
         </w:rPr>
         <w:t>Interfaces de software</w:t>
       </w:r>
       <w:bookmarkEnd w:id="19"/>
       <w:bookmarkEnd w:id="20"/>
+    </w:p>
+    <w:p>
+      <w:pPr>
+        <w:rPr>
+          <w:lang w:val="es-ES_tradnl"/>
+        </w:rPr>
+      </w:pPr>
     </w:p>
     <w:p>
       <w:pPr>
@@ -11207,7 +11114,21 @@
           <w:rFonts w:cs="Arial"/>
           <w:lang w:val="es-ES_tradnl"/>
         </w:rPr>
-        <w:t>Sistema Operativo: Windows XP o superior.</w:t>
+        <w:t xml:space="preserve">Sistema Operativo: Windows </w:t>
+      </w:r>
+      <w:r>
+        <w:rPr>
+          <w:rFonts w:cs="Arial"/>
+          <w:lang w:val="es-ES_tradnl"/>
+        </w:rPr>
+        <w:t>7</w:t>
+      </w:r>
+      <w:r>
+        <w:rPr>
+          <w:rFonts w:cs="Arial"/>
+          <w:lang w:val="es-ES_tradnl"/>
+        </w:rPr>
+        <w:t xml:space="preserve"> o superior</w:t>
       </w:r>
     </w:p>
     <w:p>
@@ -11227,7 +11148,7 @@
           <w:rFonts w:cs="Arial"/>
           <w:lang w:val="es-ES_tradnl"/>
         </w:rPr>
-        <w:t>Explorador: Mozilla o Chrome.</w:t>
+        <w:t>Explorador: Mozilla o Chrome</w:t>
       </w:r>
     </w:p>
     <w:p>
@@ -11248,6 +11169,7 @@
         <w:jc w:val="both"/>
         <w:rPr>
           <w:rFonts w:ascii="Arial" w:hAnsi="Arial" w:cs="Arial"/>
+          <w:b/>
           <w:lang w:val="es-ES_tradnl"/>
         </w:rPr>
       </w:pPr>
@@ -11256,6 +11178,7 @@
       <w:r>
         <w:rPr>
           <w:rFonts w:ascii="Arial" w:hAnsi="Arial" w:cs="Arial"/>
+          <w:b/>
           <w:lang w:val="es-ES_tradnl"/>
         </w:rPr>
         <w:t>Interfaces de comunicación</w:t>
@@ -11275,7 +11198,7 @@
       <w:pPr>
         <w:pStyle w:val="guiazul"/>
         <w:widowControl w:val="0"/>
-        <w:ind w:left="1202" w:firstLine="119"/>
+        <w:ind w:left="1202"/>
         <w:rPr>
           <w:rFonts w:cs="Arial"/>
           <w:lang w:val="es-ES_tradnl"/>
@@ -11307,12 +11230,14 @@
         <w:jc w:val="both"/>
         <w:rPr>
           <w:rFonts w:ascii="Arial" w:hAnsi="Arial" w:cs="Arial"/>
+          <w:b/>
         </w:rPr>
       </w:pPr>
       <w:bookmarkStart w:id="23" w:name="_Toc12192009"/>
       <w:r>
         <w:rPr>
           <w:rFonts w:ascii="Arial" w:hAnsi="Arial" w:cs="Arial"/>
+          <w:b/>
         </w:rPr>
         <w:lastRenderedPageBreak/>
         <w:t>Requerimientos Funcionales específicos</w:t>
@@ -11336,6 +11261,7 @@
         <w:jc w:val="both"/>
         <w:rPr>
           <w:rFonts w:ascii="Arial" w:hAnsi="Arial" w:cs="Arial"/>
+          <w:b/>
           <w:lang w:val="es-ES_tradnl"/>
         </w:rPr>
       </w:pPr>
@@ -11343,6 +11269,7 @@
       <w:r>
         <w:rPr>
           <w:rFonts w:ascii="Arial" w:hAnsi="Arial" w:cs="Arial"/>
+          <w:b/>
           <w:lang w:val="es-ES_tradnl"/>
         </w:rPr>
         <w:t>Requisito funcional 1</w:t>
@@ -11422,7 +11349,16 @@
           <w:szCs w:val="20"/>
           <w:lang w:val="es-ES_tradnl"/>
         </w:rPr>
-        <w:t>deberán identificarse para acceder a la aplicación.</w:t>
+        <w:t>deberán identificarse para acceder a la aplicación</w:t>
+      </w:r>
+      <w:r>
+        <w:rPr>
+          <w:rFonts w:ascii="Arial" w:hAnsi="Arial" w:cs="Arial"/>
+          <w:sz w:val="20"/>
+          <w:szCs w:val="20"/>
+          <w:lang w:val="es-ES_tradnl"/>
+        </w:rPr>
+        <w:t>, este módulo servirá con o sin conexión a internet.</w:t>
       </w:r>
     </w:p>
     <w:p>
@@ -11489,18 +11425,20 @@
         <w:jc w:val="both"/>
         <w:rPr>
           <w:rFonts w:ascii="Arial" w:hAnsi="Arial" w:cs="Arial"/>
+          <w:b/>
           <w:lang w:val="es-ES_tradnl"/>
         </w:rPr>
       </w:pPr>
       <w:bookmarkStart w:id="26" w:name="_Toc12192011"/>
-      <w:r>
-        <w:rPr>
-          <w:rFonts w:ascii="Arial" w:hAnsi="Arial" w:cs="Arial"/>
+      <w:bookmarkEnd w:id="25"/>
+      <w:r>
+        <w:rPr>
+          <w:rFonts w:ascii="Arial" w:hAnsi="Arial" w:cs="Arial"/>
+          <w:b/>
           <w:lang w:val="es-ES_tradnl"/>
         </w:rPr>
         <w:t>Requisito funcional 2</w:t>
       </w:r>
-      <w:bookmarkEnd w:id="25"/>
       <w:bookmarkEnd w:id="26"/>
     </w:p>
     <w:p>
@@ -11539,7 +11477,27 @@
           <w:szCs w:val="24"/>
           <w:lang w:val="es-ES_tradnl"/>
         </w:rPr>
-        <w:t xml:space="preserve">Registrar Usuarios: </w:t>
+        <w:t>Re</w:t>
+      </w:r>
+      <w:r>
+        <w:rPr>
+          <w:rFonts w:ascii="Arial" w:hAnsi="Arial" w:cs="Arial"/>
+          <w:b/>
+          <w:sz w:val="24"/>
+          <w:szCs w:val="24"/>
+          <w:lang w:val="es-ES_tradnl"/>
+        </w:rPr>
+        <w:t>alizar inspección</w:t>
+      </w:r>
+      <w:r>
+        <w:rPr>
+          <w:rFonts w:ascii="Arial" w:hAnsi="Arial" w:cs="Arial"/>
+          <w:b/>
+          <w:sz w:val="24"/>
+          <w:szCs w:val="24"/>
+          <w:lang w:val="es-ES_tradnl"/>
+        </w:rPr>
+        <w:t xml:space="preserve">: </w:t>
       </w:r>
       <w:r>
         <w:rPr>
@@ -11567,16 +11525,169 @@
           <w:szCs w:val="20"/>
           <w:lang w:val="es-ES_tradnl"/>
         </w:rPr>
-        <w:t>permitirá al usuario (estudiante, docente y Administrador) registrarse. El usuario debe suministrar datos como: Tipo de documento, Número de documento, Nombres, Apellidos, Fecha de nacimiento, Género, Edad, Número de contacto, Correo electrónico, Contraseña.</w:t>
-      </w:r>
-    </w:p>
-    <w:p>
-      <w:pPr>
+        <w:t>permitirá al usuario (</w:t>
+      </w:r>
+      <w:r>
+        <w:rPr>
+          <w:rFonts w:ascii="Arial" w:hAnsi="Arial" w:cs="Arial"/>
+          <w:sz w:val="20"/>
+          <w:szCs w:val="20"/>
+          <w:lang w:val="es-ES_tradnl"/>
+        </w:rPr>
+        <w:t>inspector) acceder a las listas de verificación con el objetivo de levantar la información relacionada con el equipo que se inspeccione.</w:t>
+      </w:r>
+    </w:p>
+    <w:p>
+      <w:pPr>
+        <w:pStyle w:val="Ttulo3"/>
+        <w:keepNext w:val="0"/>
+        <w:keepLines w:val="0"/>
+        <w:widowControl w:val="0"/>
+        <w:numPr>
+          <w:ilvl w:val="2"/>
+          <w:numId w:val="0"/>
+        </w:numPr>
+        <w:tabs>
+          <w:tab w:val="num" w:pos="2422"/>
+        </w:tabs>
+        <w:spacing w:before="120" w:after="60" w:line="240" w:lineRule="auto"/>
+        <w:ind w:left="1428" w:hanging="720"/>
+        <w:jc w:val="both"/>
+        <w:rPr>
+          <w:rFonts w:ascii="Arial" w:hAnsi="Arial" w:cs="Arial"/>
+          <w:b/>
+          <w:lang w:val="es-ES_tradnl"/>
+        </w:rPr>
+      </w:pPr>
+      <w:r>
+        <w:rPr>
+          <w:rFonts w:ascii="Arial" w:hAnsi="Arial" w:cs="Arial"/>
+          <w:b/>
+          <w:lang w:val="es-ES_tradnl"/>
+        </w:rPr>
+        <w:t xml:space="preserve">Requisito funcional </w:t>
+      </w:r>
+      <w:r>
+        <w:rPr>
+          <w:rFonts w:ascii="Arial" w:hAnsi="Arial" w:cs="Arial"/>
+          <w:b/>
+          <w:lang w:val="es-ES_tradnl"/>
+        </w:rPr>
+        <w:t>3</w:t>
+      </w:r>
+    </w:p>
+    <w:p>
+      <w:pPr>
+        <w:pStyle w:val="Normalindentado3"/>
+        <w:jc w:val="both"/>
+        <w:rPr>
+          <w:rFonts w:cs="Arial"/>
+          <w:lang w:val="es-ES_tradnl"/>
+        </w:rPr>
+      </w:pPr>
+    </w:p>
+    <w:p>
+      <w:pPr>
+        <w:pStyle w:val="Prrafodelista"/>
         <w:tabs>
           <w:tab w:val="left" w:pos="709"/>
         </w:tabs>
         <w:suppressAutoHyphens/>
         <w:spacing w:after="200" w:line="240" w:lineRule="auto"/>
+        <w:ind w:left="1920"/>
+        <w:contextualSpacing w:val="0"/>
+        <w:jc w:val="both"/>
+        <w:rPr>
+          <w:rFonts w:ascii="Arial" w:hAnsi="Arial" w:cs="Arial"/>
+          <w:sz w:val="20"/>
+          <w:szCs w:val="20"/>
+          <w:lang w:val="es-ES_tradnl"/>
+        </w:rPr>
+      </w:pPr>
+      <w:r>
+        <w:rPr>
+          <w:rFonts w:ascii="Arial" w:hAnsi="Arial" w:cs="Arial"/>
+          <w:b/>
+          <w:sz w:val="24"/>
+          <w:szCs w:val="24"/>
+          <w:lang w:val="es-ES_tradnl"/>
+        </w:rPr>
+        <w:t>Cargar</w:t>
+      </w:r>
+      <w:r>
+        <w:rPr>
+          <w:rFonts w:ascii="Arial" w:hAnsi="Arial" w:cs="Arial"/>
+          <w:b/>
+          <w:sz w:val="24"/>
+          <w:szCs w:val="24"/>
+          <w:lang w:val="es-ES_tradnl"/>
+        </w:rPr>
+        <w:t xml:space="preserve"> inspección</w:t>
+      </w:r>
+      <w:r>
+        <w:rPr>
+          <w:rFonts w:ascii="Arial" w:hAnsi="Arial" w:cs="Arial"/>
+          <w:b/>
+          <w:sz w:val="24"/>
+          <w:szCs w:val="24"/>
+          <w:lang w:val="es-ES_tradnl"/>
+        </w:rPr>
+        <w:t xml:space="preserve">: </w:t>
+      </w:r>
+      <w:r>
+        <w:rPr>
+          <w:rFonts w:ascii="Arial" w:hAnsi="Arial" w:cs="Arial"/>
+          <w:sz w:val="20"/>
+          <w:szCs w:val="20"/>
+          <w:lang w:val="es-ES_tradnl"/>
+        </w:rPr>
+        <w:t>El sistema</w:t>
+      </w:r>
+      <w:r>
+        <w:rPr>
+          <w:rFonts w:ascii="Arial" w:hAnsi="Arial" w:cs="Arial"/>
+          <w:b/>
+          <w:sz w:val="20"/>
+          <w:szCs w:val="20"/>
+          <w:lang w:val="es-ES_tradnl"/>
+        </w:rPr>
+        <w:t xml:space="preserve"> </w:t>
+      </w:r>
+      <w:r>
+        <w:rPr>
+          <w:rFonts w:ascii="Arial" w:hAnsi="Arial" w:cs="Arial"/>
+          <w:sz w:val="20"/>
+          <w:szCs w:val="20"/>
+          <w:lang w:val="es-ES_tradnl"/>
+        </w:rPr>
+        <w:t>permitirá al usuario (</w:t>
+      </w:r>
+      <w:r>
+        <w:rPr>
+          <w:rFonts w:ascii="Arial" w:hAnsi="Arial" w:cs="Arial"/>
+          <w:sz w:val="20"/>
+          <w:szCs w:val="20"/>
+          <w:lang w:val="es-ES_tradnl"/>
+        </w:rPr>
+        <w:t>inspector) acceder a la lista de</w:t>
+      </w:r>
+      <w:r>
+        <w:rPr>
+          <w:rFonts w:ascii="Arial" w:hAnsi="Arial" w:cs="Arial"/>
+          <w:sz w:val="20"/>
+          <w:szCs w:val="20"/>
+          <w:lang w:val="es-ES_tradnl"/>
+        </w:rPr>
+        <w:t xml:space="preserve"> inspecciones realizadas, para su envío a FIREBASE y posterior consulta por el administrador del sistema.</w:t>
+      </w:r>
+    </w:p>
+    <w:p>
+      <w:pPr>
+        <w:tabs>
+          <w:tab w:val="left" w:pos="709"/>
+        </w:tabs>
+        <w:suppressAutoHyphens/>
+        <w:spacing w:after="200" w:line="240" w:lineRule="auto"/>
         <w:jc w:val="both"/>
         <w:rPr>
           <w:rFonts w:ascii="Arial" w:hAnsi="Arial" w:cs="Arial"/>
@@ -11591,12 +11702,14 @@
         <w:jc w:val="both"/>
         <w:rPr>
           <w:rFonts w:ascii="Arial" w:hAnsi="Arial" w:cs="Arial"/>
+          <w:b/>
         </w:rPr>
       </w:pPr>
       <w:bookmarkStart w:id="27" w:name="_Toc12192017"/>
       <w:r>
         <w:rPr>
           <w:rFonts w:ascii="Arial" w:hAnsi="Arial" w:cs="Arial"/>
+          <w:b/>
         </w:rPr>
         <w:t>Requerimientos No Funcionales</w:t>
       </w:r>
@@ -11629,6 +11742,7 @@
         <w:jc w:val="both"/>
         <w:rPr>
           <w:rFonts w:ascii="Arial" w:hAnsi="Arial" w:cs="Arial"/>
+          <w:b/>
           <w:lang w:val="es-ES_tradnl"/>
         </w:rPr>
       </w:pPr>
@@ -11638,6 +11752,7 @@
       <w:r>
         <w:rPr>
           <w:rFonts w:ascii="Arial" w:hAnsi="Arial" w:cs="Arial"/>
+          <w:b/>
           <w:lang w:val="es-ES_tradnl"/>
         </w:rPr>
         <w:t>Requisitos de rendimiento</w:t>
@@ -11686,7 +11801,25 @@
           <w:szCs w:val="20"/>
           <w:lang w:val="es-ES_tradnl"/>
         </w:rPr>
-        <w:t>Garantizar que el diseño de las consultas u otro proceso no afecte el desempeño de la base de datos, ni considerablemente el tráfico de la red.</w:t>
+        <w:t xml:space="preserve">Garantizar que el diseño de las </w:t>
+      </w:r>
+      <w:r>
+        <w:rPr>
+          <w:rFonts w:ascii="Arial" w:hAnsi="Arial" w:cs="Arial"/>
+          <w:sz w:val="20"/>
+          <w:szCs w:val="20"/>
+          <w:lang w:val="es-ES_tradnl"/>
+        </w:rPr>
+        <w:t>colecciones</w:t>
+      </w:r>
+      <w:r>
+        <w:rPr>
+          <w:rFonts w:ascii="Arial" w:hAnsi="Arial" w:cs="Arial"/>
+          <w:sz w:val="20"/>
+          <w:szCs w:val="20"/>
+          <w:lang w:val="es-ES_tradnl"/>
+        </w:rPr>
+        <w:t xml:space="preserve"> u otro proceso no afecte el desempeño de la base de datos, ni considerablemente el tráfico de la red.</w:t>
       </w:r>
     </w:p>
     <w:p>
@@ -11707,6 +11840,7 @@
         <w:jc w:val="both"/>
         <w:rPr>
           <w:rFonts w:ascii="Arial" w:hAnsi="Arial" w:cs="Arial"/>
+          <w:b/>
           <w:lang w:val="es-ES_tradnl"/>
         </w:rPr>
       </w:pPr>
@@ -11716,6 +11850,7 @@
       <w:r>
         <w:rPr>
           <w:rFonts w:ascii="Arial" w:hAnsi="Arial" w:cs="Arial"/>
+          <w:b/>
           <w:lang w:val="es-ES_tradnl"/>
         </w:rPr>
         <w:t>Seguridad</w:t>
@@ -11800,7 +11935,27 @@
           <w:szCs w:val="20"/>
           <w:lang w:val="es-ES_tradnl"/>
         </w:rPr>
-        <w:t>Garantizar la seguridad del sistema con respecto a la información y datos que se manejan tales sean documentos, archivos y contraseñas.</w:t>
+        <w:t>Garantizar la seguridad del sistema con respecto a la información y datos que se manejan tales sean documentos, archivos</w:t>
+      </w:r>
+      <w:r>
+        <w:rPr>
+          <w:rFonts w:ascii="Arial" w:hAnsi="Arial" w:cs="Arial"/>
+          <w:color w:val="000000"/>
+          <w:sz w:val="20"/>
+          <w:szCs w:val="20"/>
+          <w:lang w:val="es-ES_tradnl"/>
+        </w:rPr>
+        <w:t>, fotografías</w:t>
+      </w:r>
+      <w:r>
+        <w:rPr>
+          <w:rFonts w:ascii="Arial" w:hAnsi="Arial" w:cs="Arial"/>
+          <w:color w:val="000000"/>
+          <w:sz w:val="20"/>
+          <w:szCs w:val="20"/>
+          <w:lang w:val="es-ES_tradnl"/>
+        </w:rPr>
+        <w:t xml:space="preserve"> y contraseñas.</w:t>
       </w:r>
     </w:p>
     <w:p>
@@ -11851,7 +12006,16 @@
           <w:szCs w:val="20"/>
           <w:lang w:val="es-ES_tradnl"/>
         </w:rPr>
-        <w:t>con la intención de consultar y subir información pertinente para cada una de ellas.</w:t>
+        <w:t>con la intención de consultar y subir información pertinente</w:t>
+      </w:r>
+      <w:r>
+        <w:rPr>
+          <w:rFonts w:ascii="Arial" w:hAnsi="Arial" w:cs="Arial"/>
+          <w:sz w:val="20"/>
+          <w:szCs w:val="20"/>
+          <w:lang w:val="es-ES_tradnl"/>
+        </w:rPr>
+        <w:t>.</w:t>
       </w:r>
     </w:p>
     <w:p>
@@ -11872,6 +12036,7 @@
         <w:jc w:val="both"/>
         <w:rPr>
           <w:rFonts w:ascii="Arial" w:hAnsi="Arial" w:cs="Arial"/>
+          <w:b/>
           <w:lang w:val="es-ES_tradnl"/>
         </w:rPr>
       </w:pPr>
@@ -11881,6 +12046,7 @@
       <w:r>
         <w:rPr>
           <w:rFonts w:ascii="Arial" w:hAnsi="Arial" w:cs="Arial"/>
+          <w:b/>
           <w:lang w:val="es-ES_tradnl"/>
         </w:rPr>
         <w:t>Fiabilidad</w:t>
@@ -11917,12 +12083,19 @@
         <w:contextualSpacing w:val="0"/>
         <w:jc w:val="both"/>
         <w:rPr>
+          <w:rFonts w:cs="Arial"/>
+          <w:lang w:val="es-ES_tradnl"/>
+        </w:rPr>
+      </w:pPr>
+      <w:r>
+        <w:rPr>
           <w:rFonts w:ascii="Arial" w:hAnsi="Arial" w:cs="Arial"/>
           <w:sz w:val="20"/>
           <w:szCs w:val="20"/>
           <w:lang w:val="es-ES_tradnl"/>
         </w:rPr>
-      </w:pPr>
+        <w:t>El sistema debe tener una interfaz de uso intuitiva y sencilla</w:t>
+      </w:r>
       <w:r>
         <w:rPr>
           <w:rFonts w:ascii="Arial" w:hAnsi="Arial" w:cs="Arial"/>
@@ -11930,48 +12103,33 @@
           <w:szCs w:val="20"/>
           <w:lang w:val="es-ES_tradnl"/>
         </w:rPr>
-        <w:t>El sistema debe tener una interfaz de uso intuitiva y sencilla</w:t>
-      </w:r>
-    </w:p>
-    <w:p>
-      <w:pPr>
-        <w:pStyle w:val="Prrafodelista"/>
-        <w:numPr>
-          <w:ilvl w:val="0"/>
-          <w:numId w:val="14"/>
-        </w:numPr>
-        <w:tabs>
-          <w:tab w:val="left" w:pos="709"/>
-        </w:tabs>
-        <w:suppressAutoHyphens/>
-        <w:spacing w:after="0" w:line="240" w:lineRule="auto"/>
-        <w:ind w:left="654"/>
-        <w:contextualSpacing w:val="0"/>
-        <w:jc w:val="both"/>
-        <w:rPr>
-          <w:rFonts w:ascii="Arial" w:hAnsi="Arial" w:cs="Arial"/>
-          <w:sz w:val="20"/>
-          <w:szCs w:val="20"/>
+        <w:t>.</w:t>
+      </w:r>
+      <w:r>
+        <w:rPr>
+          <w:rFonts w:cs="Arial"/>
           <w:lang w:val="es-ES_tradnl"/>
         </w:rPr>
-      </w:pPr>
-      <w:r>
-        <w:rPr>
-          <w:rFonts w:ascii="Arial" w:hAnsi="Arial" w:cs="Arial"/>
-          <w:sz w:val="20"/>
-          <w:szCs w:val="20"/>
+        <w:t xml:space="preserve"> </w:t>
+      </w:r>
+    </w:p>
+    <w:p>
+      <w:pPr>
+        <w:rPr>
+          <w:rFonts w:ascii="Arial" w:hAnsi="Arial" w:cs="Arial"/>
+          <w:b/>
           <w:lang w:val="es-ES_tradnl"/>
         </w:rPr>
-        <w:t>La interfaz de usuario debe ajustarse a las características de la web de la institución, dentro de la cual estará incorporado el sistema de gestión de procesos y el inventario</w:t>
-      </w:r>
-    </w:p>
-    <w:p>
-      <w:pPr>
-        <w:pStyle w:val="Normalindentado3"/>
-        <w:ind w:left="654"/>
-        <w:jc w:val="both"/>
-        <w:rPr>
-          <w:rFonts w:cs="Arial"/>
+      </w:pPr>
+      <w:bookmarkStart w:id="37" w:name="_Toc33238261"/>
+      <w:bookmarkStart w:id="38" w:name="_Toc324333374"/>
+      <w:bookmarkStart w:id="39" w:name="_Toc12192021"/>
+    </w:p>
+    <w:p>
+      <w:pPr>
+        <w:rPr>
+          <w:rFonts w:ascii="Arial" w:hAnsi="Arial" w:cs="Arial"/>
+          <w:b/>
           <w:lang w:val="es-ES_tradnl"/>
         </w:rPr>
       </w:pPr>
@@ -11994,17 +12152,17 @@
         <w:jc w:val="both"/>
         <w:rPr>
           <w:rFonts w:ascii="Arial" w:hAnsi="Arial" w:cs="Arial"/>
+          <w:b/>
           <w:lang w:val="es-ES_tradnl"/>
         </w:rPr>
       </w:pPr>
-      <w:bookmarkStart w:id="37" w:name="_Toc33238261"/>
-      <w:bookmarkStart w:id="38" w:name="_Toc324333374"/>
-      <w:bookmarkStart w:id="39" w:name="_Toc12192021"/>
-      <w:r>
-        <w:rPr>
-          <w:rFonts w:ascii="Arial" w:hAnsi="Arial" w:cs="Arial"/>
+      <w:r>
+        <w:rPr>
+          <w:rFonts w:ascii="Arial" w:hAnsi="Arial" w:cs="Arial"/>
+          <w:b/>
           <w:lang w:val="es-ES_tradnl"/>
         </w:rPr>
+        <w:lastRenderedPageBreak/>
         <w:t>Disponibilidad</w:t>
       </w:r>
       <w:bookmarkEnd w:id="37"/>
@@ -12045,7 +12203,6 @@
           <w:szCs w:val="20"/>
           <w:lang w:val="es-ES_tradnl"/>
         </w:rPr>
-        <w:lastRenderedPageBreak/>
         <w:t xml:space="preserve">La disponibilidad del sistema debe ser continua con un nivel de servicio para los usuarios de 7 días por 24 horas, garantizando un esquema adecuado que permita la posible falla en </w:t>
       </w:r>
       <w:r>
@@ -12096,6 +12253,7 @@
         <w:jc w:val="both"/>
         <w:rPr>
           <w:rFonts w:ascii="Arial" w:hAnsi="Arial" w:cs="Arial"/>
+          <w:b/>
           <w:lang w:val="es-ES_tradnl"/>
         </w:rPr>
       </w:pPr>
@@ -12105,6 +12263,7 @@
       <w:r>
         <w:rPr>
           <w:rFonts w:ascii="Arial" w:hAnsi="Arial" w:cs="Arial"/>
+          <w:b/>
           <w:lang w:val="es-ES_tradnl"/>
         </w:rPr>
         <w:t>Mantenibilidad</w:t>
@@ -12154,6 +12313,15 @@
           <w:lang w:val="es-ES_tradnl"/>
         </w:rPr>
         <w:t>El sistema debe disponer de una documentación fácilmente actualizable que permita realizar operaciones de mantenimiento con el menor esfuerzo posible</w:t>
+      </w:r>
+      <w:r>
+        <w:rPr>
+          <w:rFonts w:ascii="Arial" w:hAnsi="Arial" w:cs="Arial"/>
+          <w:sz w:val="20"/>
+          <w:szCs w:val="20"/>
+          <w:lang w:val="es-ES_tradnl"/>
+        </w:rPr>
+        <w:t>.</w:t>
       </w:r>
     </w:p>
     <w:p>
@@ -12231,6 +12399,7 @@
         <w:jc w:val="both"/>
         <w:rPr>
           <w:rFonts w:ascii="Arial" w:hAnsi="Arial" w:cs="Arial"/>
+          <w:b/>
           <w:lang w:val="es-ES_tradnl"/>
         </w:rPr>
       </w:pPr>
@@ -12240,6 +12409,7 @@
       <w:r>
         <w:rPr>
           <w:rFonts w:ascii="Arial" w:hAnsi="Arial" w:cs="Arial"/>
+          <w:b/>
           <w:lang w:val="es-ES_tradnl"/>
         </w:rPr>
         <w:t>Portabilidad</w:t>
@@ -12268,14 +12438,16 @@
           <w:szCs w:val="20"/>
           <w:lang w:val="es-ES_tradnl"/>
         </w:rPr>
-        <w:t>El sistema será implantado bajo la plataforma Android</w:t>
-      </w:r>
-      <w:r>
-        <w:rPr>
-          <w:rFonts w:ascii="Arial" w:hAnsi="Arial" w:cs="Arial"/>
+        <w:t>El sistema será implantado bajo la plataforma Androi</w:t>
+      </w:r>
+      <w:r>
+        <w:rPr>
+          <w:rFonts w:ascii="Arial" w:hAnsi="Arial" w:cs="Arial"/>
+          <w:sz w:val="20"/>
+          <w:szCs w:val="20"/>
           <w:lang w:val="es-ES_tradnl"/>
         </w:rPr>
-        <w:tab/>
+        <w:t>d</w:t>
       </w:r>
     </w:p>
     <w:p>
@@ -12293,12 +12465,14 @@
         <w:jc w:val="both"/>
         <w:rPr>
           <w:rFonts w:ascii="Arial" w:hAnsi="Arial" w:cs="Arial"/>
+          <w:b/>
         </w:rPr>
       </w:pPr>
       <w:bookmarkStart w:id="46" w:name="_Toc12192024"/>
       <w:r>
         <w:rPr>
           <w:rFonts w:ascii="Arial" w:hAnsi="Arial" w:cs="Arial"/>
+          <w:b/>
         </w:rPr>
         <w:t>Información técnica.</w:t>
       </w:r>
@@ -12318,14 +12492,16 @@
         <w:jc w:val="both"/>
         <w:rPr>
           <w:rFonts w:ascii="Arial" w:hAnsi="Arial" w:cs="Arial"/>
+          <w:b/>
         </w:rPr>
       </w:pPr>
       <w:bookmarkStart w:id="47" w:name="_Toc12192025"/>
       <w:r>
         <w:rPr>
           <w:rFonts w:ascii="Arial" w:hAnsi="Arial" w:cs="Arial"/>
-        </w:rPr>
-        <w:t>Básico.</w:t>
+          <w:b/>
+        </w:rPr>
+        <w:t>Básico</w:t>
       </w:r>
       <w:bookmarkEnd w:id="47"/>
     </w:p>
@@ -12346,23 +12522,32 @@
         <w:rPr>
           <w:rFonts w:ascii="Arial" w:hAnsi="Arial" w:cs="Arial"/>
         </w:rPr>
-        <w:t xml:space="preserve">Las hojas </w:t>
-      </w:r>
-      <w:r>
-        <w:rPr>
-          <w:rFonts w:ascii="Arial" w:hAnsi="Arial" w:cs="Arial"/>
-        </w:rPr>
-        <w:t>tienen columnas escondidas. Las hojas con columnas escondidas tienen un objetivo de proceso y de formulación que ayuda al control del modelo. Es importante que cuando se requiera adicionar líneas o columnas se haga un análisis de impacto sobre el modelo y sobre las rutinas o macros que utilizan información o referencias de celdas y rangos fijos.</w:t>
-      </w:r>
-    </w:p>
-    <w:p>
-      <w:pPr>
-        <w:spacing w:line="240" w:lineRule="auto"/>
-        <w:jc w:val="both"/>
-        <w:rPr>
-          <w:rFonts w:ascii="Arial" w:hAnsi="Arial" w:cs="Arial"/>
-        </w:rPr>
-      </w:pPr>
+        <w:t>La</w:t>
+      </w:r>
+      <w:r>
+        <w:rPr>
+          <w:rFonts w:ascii="Arial" w:hAnsi="Arial" w:cs="Arial"/>
+        </w:rPr>
+        <w:t xml:space="preserve"> vista de la</w:t>
+      </w:r>
+      <w:r>
+        <w:rPr>
+          <w:rFonts w:ascii="Arial" w:hAnsi="Arial" w:cs="Arial"/>
+        </w:rPr>
+        <w:t xml:space="preserve"> observación final de inspección</w:t>
+      </w:r>
+      <w:r>
+        <w:rPr>
+          <w:rFonts w:ascii="Arial" w:hAnsi="Arial" w:cs="Arial"/>
+        </w:rPr>
+        <w:t xml:space="preserve"> será visible siempre y cuando todas las listas de verificación (datos básicos, cabina, máquina, foso y pozo) estén completamente diligenciadas</w:t>
+      </w:r>
+      <w:r>
+        <w:rPr>
+          <w:rFonts w:ascii="Arial" w:hAnsi="Arial" w:cs="Arial"/>
+        </w:rPr>
+        <w:t>.</w:t>
+      </w:r>
     </w:p>
     <w:p>
       <w:pPr>
@@ -12371,14 +12556,16 @@
         <w:jc w:val="both"/>
         <w:rPr>
           <w:rFonts w:ascii="Arial" w:hAnsi="Arial" w:cs="Arial"/>
+          <w:b/>
         </w:rPr>
       </w:pPr>
       <w:bookmarkStart w:id="48" w:name="_Toc12192026"/>
       <w:r>
         <w:rPr>
           <w:rFonts w:ascii="Arial" w:hAnsi="Arial" w:cs="Arial"/>
-        </w:rPr>
-        <w:t>Base Datos.</w:t>
+          <w:b/>
+        </w:rPr>
+        <w:t>Base Datos</w:t>
       </w:r>
       <w:bookmarkEnd w:id="48"/>
     </w:p>
@@ -12406,13 +12593,7 @@
         <w:rPr>
           <w:rFonts w:ascii="Arial" w:hAnsi="Arial" w:cs="Arial"/>
         </w:rPr>
-        <w:t>Esta base de datos es el repositorio donde se almacenan los valores comunes a los usu</w:t>
-      </w:r>
-      <w:r>
-        <w:rPr>
-          <w:rFonts w:ascii="Arial" w:hAnsi="Arial" w:cs="Arial"/>
-        </w:rPr>
-        <w:t xml:space="preserve">arios </w:t>
+        <w:t>El sistema maneja una base de datos no relacional (colecciones) auspiciada por FIREBASE.</w:t>
       </w:r>
     </w:p>
     <w:p>
@@ -12432,7 +12613,73 @@
         <w:rPr>
           <w:rFonts w:ascii="Arial" w:hAnsi="Arial" w:cs="Arial"/>
         </w:rPr>
-        <w:t xml:space="preserve">El concepto general de tener una base de datos con la información centralizada es tener el control de adición y modificación de datos utilizados </w:t>
+        <w:t xml:space="preserve">El concepto general de tener una base de datos </w:t>
+      </w:r>
+      <w:r>
+        <w:rPr>
+          <w:rFonts w:ascii="Arial" w:hAnsi="Arial" w:cs="Arial"/>
+        </w:rPr>
+        <w:t>no relacional</w:t>
+      </w:r>
+      <w:r>
+        <w:rPr>
+          <w:rFonts w:ascii="Arial" w:hAnsi="Arial" w:cs="Arial"/>
+        </w:rPr>
+        <w:t xml:space="preserve"> es tener el</w:t>
+      </w:r>
+      <w:r>
+        <w:rPr>
+          <w:rFonts w:ascii="Arial" w:hAnsi="Arial" w:cs="Arial"/>
+        </w:rPr>
+        <w:t xml:space="preserve"> control</w:t>
+      </w:r>
+      <w:r>
+        <w:rPr>
+          <w:rFonts w:ascii="Arial" w:hAnsi="Arial" w:cs="Arial"/>
+        </w:rPr>
+        <w:t xml:space="preserve"> de </w:t>
+      </w:r>
+      <w:r>
+        <w:rPr>
+          <w:rFonts w:ascii="Arial" w:hAnsi="Arial" w:cs="Arial"/>
+        </w:rPr>
+        <w:t xml:space="preserve">la </w:t>
+      </w:r>
+      <w:r>
+        <w:rPr>
+          <w:rFonts w:ascii="Arial" w:hAnsi="Arial" w:cs="Arial"/>
+        </w:rPr>
+        <w:t xml:space="preserve">adición y </w:t>
+      </w:r>
+      <w:r>
+        <w:rPr>
+          <w:rFonts w:ascii="Arial" w:hAnsi="Arial" w:cs="Arial"/>
+        </w:rPr>
+        <w:t xml:space="preserve">la </w:t>
+      </w:r>
+      <w:r>
+        <w:rPr>
+          <w:rFonts w:ascii="Arial" w:hAnsi="Arial" w:cs="Arial"/>
+        </w:rPr>
+        <w:t>modificación de</w:t>
+      </w:r>
+      <w:r>
+        <w:rPr>
+          <w:rFonts w:ascii="Arial" w:hAnsi="Arial" w:cs="Arial"/>
+        </w:rPr>
+        <w:t xml:space="preserve"> la</w:t>
+      </w:r>
+      <w:r>
+        <w:rPr>
+          <w:rFonts w:ascii="Arial" w:hAnsi="Arial" w:cs="Arial"/>
+        </w:rPr>
+        <w:t xml:space="preserve"> </w:t>
+      </w:r>
+      <w:r>
+        <w:rPr>
+          <w:rFonts w:ascii="Arial" w:hAnsi="Arial" w:cs="Arial"/>
+        </w:rPr>
+        <w:t>información de una manera ágil y sencilla.</w:t>
       </w:r>
     </w:p>
     <w:p>
@@ -12452,61 +12699,27 @@
         <w:rPr>
           <w:rFonts w:ascii="Arial" w:hAnsi="Arial" w:cs="Arial"/>
         </w:rPr>
-        <w:t>Modelo</w:t>
-      </w:r>
-      <w:r>
-        <w:rPr>
-          <w:rFonts w:ascii="Arial" w:hAnsi="Arial" w:cs="Arial"/>
-        </w:rPr>
-        <w:t xml:space="preserve"> MER</w:t>
-      </w:r>
-      <w:r>
-        <w:rPr>
-          <w:rFonts w:ascii="Arial" w:hAnsi="Arial" w:cs="Arial"/>
-        </w:rPr>
-        <w:t>:</w:t>
-      </w:r>
-    </w:p>
-    <w:tbl>
-      <w:tblPr>
-        <w:tblStyle w:val="Tablaconcuadrcula"/>
-        <w:tblW w:w="0" w:type="auto"/>
-        <w:tblInd w:w="720" w:type="dxa"/>
-        <w:tblLook w:val="04A0" w:firstRow="1" w:lastRow="0" w:firstColumn="1" w:lastColumn="0" w:noHBand="0" w:noVBand="1"/>
-      </w:tblPr>
-      <w:tblGrid>
-        <w:gridCol w:w="8108"/>
-      </w:tblGrid>
-      <w:tr>
-        <w:tc>
-          <w:tcPr>
-            <w:tcW w:w="8828" w:type="dxa"/>
-          </w:tcPr>
-          <w:p>
-            <w:pPr>
-              <w:pStyle w:val="Prrafodelista"/>
-              <w:ind w:left="0"/>
-              <w:jc w:val="both"/>
-              <w:rPr>
-                <w:rFonts w:ascii="Arial" w:hAnsi="Arial" w:cs="Arial"/>
-                <w:noProof/>
-                <w:lang w:val="es-419" w:eastAsia="es-419"/>
-              </w:rPr>
-            </w:pPr>
-          </w:p>
-          <w:p>
-            <w:pPr>
-              <w:pStyle w:val="Prrafodelista"/>
-              <w:ind w:left="0"/>
-              <w:jc w:val="both"/>
-              <w:rPr>
-                <w:rFonts w:ascii="Arial" w:hAnsi="Arial" w:cs="Arial"/>
-              </w:rPr>
-            </w:pPr>
-          </w:p>
-        </w:tc>
-      </w:tr>
-    </w:tbl>
+        <w:t xml:space="preserve">Los perfiles administradores pueden modificar cualquier </w:t>
+      </w:r>
+      <w:r>
+        <w:rPr>
+          <w:rFonts w:ascii="Arial" w:hAnsi="Arial" w:cs="Arial"/>
+        </w:rPr>
+        <w:t xml:space="preserve">colección creada </w:t>
+      </w:r>
+      <w:r>
+        <w:rPr>
+          <w:rFonts w:ascii="Arial" w:hAnsi="Arial" w:cs="Arial"/>
+        </w:rPr>
+        <w:t>en</w:t>
+      </w:r>
+      <w:r>
+        <w:rPr>
+          <w:rFonts w:ascii="Arial" w:hAnsi="Arial" w:cs="Arial"/>
+        </w:rPr>
+        <w:t xml:space="preserve"> la base de datos.</w:t>
+      </w:r>
+    </w:p>
     <w:p>
       <w:pPr>
         <w:pStyle w:val="Prrafodelista"/>
@@ -12518,73 +12731,61 @@
         <w:jc w:val="both"/>
         <w:rPr>
           <w:rFonts w:ascii="Arial" w:hAnsi="Arial" w:cs="Arial"/>
-          <w:lang w:val="en-US"/>
-        </w:rPr>
-      </w:pPr>
-      <w:r>
-        <w:rPr>
-          <w:rFonts w:ascii="Arial" w:hAnsi="Arial" w:cs="Arial"/>
-          <w:lang w:val="en-US"/>
-        </w:rPr>
-        <w:t>Path:</w:t>
-      </w:r>
-      <w:r>
-        <w:rPr>
-          <w:rFonts w:ascii="Arial" w:hAnsi="Arial" w:cs="Arial"/>
-          <w:lang w:val="en-US"/>
-        </w:rPr>
-        <w:tab/>
-      </w:r>
-      <w:r>
-        <w:rPr>
-          <w:rFonts w:ascii="Arial" w:hAnsi="Arial" w:cs="Arial"/>
-          <w:lang w:val="en-US"/>
-        </w:rPr>
-        <w:tab/>
-      </w:r>
-      <w:hyperlink r:id="rId7" w:history="1">
-        <w:r>
-          <w:rPr>
-            <w:rStyle w:val="Hipervnculo"/>
-            <w:rFonts w:ascii="Arial" w:hAnsi="Arial" w:cs="Arial"/>
-            <w:b/>
-            <w:lang w:val="en-US"/>
-          </w:rPr>
-          <w:t>\\10.500.500.204\</w:t>
-        </w:r>
-      </w:hyperlink>
-      <w:r>
-        <w:rPr>
-          <w:rFonts w:ascii="Arial" w:hAnsi="Arial" w:cs="Arial"/>
-          <w:lang w:val="en-US"/>
+        </w:rPr>
+      </w:pPr>
+      <w:r>
+        <w:rPr>
+          <w:rFonts w:ascii="Arial" w:hAnsi="Arial" w:cs="Arial"/>
+        </w:rPr>
+        <w:t xml:space="preserve">El </w:t>
+      </w:r>
+      <w:r>
+        <w:rPr>
+          <w:rFonts w:ascii="Arial" w:hAnsi="Arial" w:cs="Arial"/>
+        </w:rPr>
+        <w:t>perfi</w:t>
+      </w:r>
+      <w:r>
+        <w:rPr>
+          <w:rFonts w:ascii="Arial" w:hAnsi="Arial" w:cs="Arial"/>
+        </w:rPr>
+        <w:t>l</w:t>
+      </w:r>
+      <w:r>
+        <w:rPr>
+          <w:rFonts w:ascii="Arial" w:hAnsi="Arial" w:cs="Arial"/>
         </w:rPr>
         <w:t xml:space="preserve"> </w:t>
       </w:r>
-    </w:p>
-    <w:p>
-      <w:pPr>
-        <w:pStyle w:val="Prrafodelista"/>
-        <w:numPr>
-          <w:ilvl w:val="0"/>
-          <w:numId w:val="4"/>
-        </w:numPr>
-        <w:spacing w:line="240" w:lineRule="auto"/>
-        <w:jc w:val="both"/>
-        <w:rPr>
-          <w:rFonts w:ascii="Arial" w:hAnsi="Arial" w:cs="Arial"/>
-        </w:rPr>
-      </w:pPr>
-      <w:r>
-        <w:rPr>
-          <w:rFonts w:ascii="Arial" w:hAnsi="Arial" w:cs="Arial"/>
-        </w:rPr>
-        <w:t>Los perfiles administradores pueden modificar cualquier campo o tabla q</w:t>
-      </w:r>
-      <w:r>
-        <w:rPr>
-          <w:rFonts w:ascii="Arial" w:hAnsi="Arial" w:cs="Arial"/>
-        </w:rPr>
-        <w:t>ue reside en esta base datos.</w:t>
+      <w:r>
+        <w:rPr>
+          <w:rFonts w:ascii="Arial" w:hAnsi="Arial" w:cs="Arial"/>
+        </w:rPr>
+        <w:t>de inspector</w:t>
+      </w:r>
+      <w:r>
+        <w:rPr>
+          <w:rFonts w:ascii="Arial" w:hAnsi="Arial" w:cs="Arial"/>
+        </w:rPr>
+        <w:t xml:space="preserve"> puede</w:t>
+      </w:r>
+      <w:r>
+        <w:rPr>
+          <w:rFonts w:ascii="Arial" w:hAnsi="Arial" w:cs="Arial"/>
+        </w:rPr>
+        <w:t xml:space="preserve"> </w:t>
+      </w:r>
+      <w:r>
+        <w:rPr>
+          <w:rFonts w:ascii="Arial" w:hAnsi="Arial" w:cs="Arial"/>
+        </w:rPr>
+        <w:t>acceder las colecciones que contienen las listas de verificación e inspecciones realizadas en la</w:t>
+      </w:r>
+      <w:r>
+        <w:rPr>
+          <w:rFonts w:ascii="Arial" w:hAnsi="Arial" w:cs="Arial"/>
+        </w:rPr>
+        <w:t xml:space="preserve"> base datos.</w:t>
       </w:r>
     </w:p>
     <w:p>
@@ -12596,64 +12797,6 @@
           <w:rFonts w:ascii="Arial" w:hAnsi="Arial" w:cs="Arial"/>
         </w:rPr>
       </w:pPr>
-      <w:r>
-        <w:rPr>
-          <w:rFonts w:ascii="Arial" w:hAnsi="Arial" w:cs="Arial"/>
-        </w:rPr>
-        <w:t xml:space="preserve">Los perfiles usuarios pueden </w:t>
-      </w:r>
-      <w:r>
-        <w:rPr>
-          <w:rFonts w:ascii="Arial" w:hAnsi="Arial" w:cs="Arial"/>
-        </w:rPr>
-        <w:t>leer</w:t>
-      </w:r>
-      <w:r>
-        <w:rPr>
-          <w:rFonts w:ascii="Arial" w:hAnsi="Arial" w:cs="Arial"/>
-        </w:rPr>
-        <w:t xml:space="preserve"> cualquier campo o tabla que reside en esta base datos.</w:t>
-      </w:r>
-    </w:p>
-    <w:p>
-      <w:pPr>
-        <w:pStyle w:val="Prrafodelista"/>
-        <w:numPr>
-          <w:ilvl w:val="0"/>
-          <w:numId w:val="4"/>
-        </w:numPr>
-        <w:spacing w:line="240" w:lineRule="auto"/>
-        <w:jc w:val="both"/>
-        <w:rPr>
-          <w:rFonts w:ascii="Arial" w:hAnsi="Arial" w:cs="Arial"/>
-        </w:rPr>
-      </w:pPr>
-      <w:r>
-        <w:rPr>
-          <w:rFonts w:ascii="Arial" w:hAnsi="Arial" w:cs="Arial"/>
-        </w:rPr>
-        <w:t>Script</w:t>
-      </w:r>
-    </w:p>
-    <w:p>
-      <w:pPr>
-        <w:pStyle w:val="Prrafodelista"/>
-        <w:spacing w:line="240" w:lineRule="auto"/>
-        <w:jc w:val="both"/>
-        <w:rPr>
-          <w:rFonts w:ascii="Arial" w:hAnsi="Arial" w:cs="Arial"/>
-        </w:rPr>
-      </w:pPr>
-    </w:p>
-    <w:p>
-      <w:pPr>
-        <w:pStyle w:val="Prrafodelista"/>
-        <w:spacing w:line="240" w:lineRule="auto"/>
-        <w:jc w:val="both"/>
-        <w:rPr>
-          <w:rFonts w:ascii="Arial" w:hAnsi="Arial" w:cs="Arial"/>
-        </w:rPr>
-      </w:pPr>
     </w:p>
     <w:p>
       <w:pPr>
@@ -12662,136 +12805,82 @@
         <w:jc w:val="both"/>
         <w:rPr>
           <w:rFonts w:ascii="Arial" w:hAnsi="Arial" w:cs="Arial"/>
+          <w:b/>
         </w:rPr>
       </w:pPr>
       <w:bookmarkStart w:id="49" w:name="_Toc12192027"/>
       <w:r>
         <w:rPr>
           <w:rFonts w:ascii="Arial" w:hAnsi="Arial" w:cs="Arial"/>
-        </w:rPr>
-        <w:t xml:space="preserve">Front </w:t>
-      </w:r>
-      <w:proofErr w:type="spellStart"/>
-      <w:r>
-        <w:rPr>
-          <w:rFonts w:ascii="Arial" w:hAnsi="Arial" w:cs="Arial"/>
-        </w:rPr>
-        <w:t>End</w:t>
+          <w:b/>
+        </w:rPr>
+        <w:t>Front</w:t>
+      </w:r>
+      <w:r>
+        <w:rPr>
+          <w:rFonts w:ascii="Arial" w:hAnsi="Arial" w:cs="Arial"/>
+          <w:b/>
+        </w:rPr>
+        <w:t>e</w:t>
+      </w:r>
+      <w:r>
+        <w:rPr>
+          <w:rFonts w:ascii="Arial" w:hAnsi="Arial" w:cs="Arial"/>
+          <w:b/>
+        </w:rPr>
+        <w:t>nd</w:t>
       </w:r>
       <w:bookmarkEnd w:id="49"/>
-      <w:proofErr w:type="spellEnd"/>
+    </w:p>
+    <w:p>
+      <w:pPr>
+        <w:rPr>
+          <w:rFonts w:ascii="Arial" w:hAnsi="Arial" w:cs="Arial"/>
+        </w:rPr>
+      </w:pPr>
+    </w:p>
+    <w:p>
+      <w:pPr>
+        <w:jc w:val="both"/>
+        <w:rPr>
+          <w:rFonts w:ascii="Arial" w:hAnsi="Arial" w:cs="Arial"/>
+        </w:rPr>
+      </w:pPr>
+      <w:r>
+        <w:rPr>
+          <w:rFonts w:ascii="Arial" w:hAnsi="Arial" w:cs="Arial"/>
+        </w:rPr>
+        <w:t>El fro</w:t>
+      </w:r>
+      <w:r>
+        <w:rPr>
+          <w:rFonts w:ascii="Arial" w:hAnsi="Arial" w:cs="Arial"/>
+        </w:rPr>
+        <w:t xml:space="preserve">ntend se </w:t>
+      </w:r>
+      <w:r>
+        <w:rPr>
+          <w:rFonts w:ascii="Arial" w:hAnsi="Arial" w:cs="Arial"/>
+        </w:rPr>
+        <w:t>realizó</w:t>
+      </w:r>
+      <w:r>
+        <w:rPr>
+          <w:rFonts w:ascii="Arial" w:hAnsi="Arial" w:cs="Arial"/>
+        </w:rPr>
+        <w:t xml:space="preserve"> en IONIC versión 4 y</w:t>
+      </w:r>
       <w:r>
         <w:rPr>
           <w:rFonts w:ascii="Arial" w:hAnsi="Arial" w:cs="Arial"/>
         </w:rPr>
         <w:t xml:space="preserve"> </w:t>
       </w:r>
-    </w:p>
-    <w:p>
-      <w:pPr>
-        <w:rPr>
-          <w:rFonts w:ascii="Arial" w:hAnsi="Arial" w:cs="Arial"/>
-        </w:rPr>
-      </w:pPr>
-    </w:p>
-    <w:p>
-      <w:pPr>
-        <w:jc w:val="both"/>
-        <w:rPr>
-          <w:rFonts w:ascii="Arial" w:hAnsi="Arial" w:cs="Arial"/>
-        </w:rPr>
-      </w:pPr>
-      <w:r>
-        <w:rPr>
-          <w:rFonts w:ascii="Arial" w:hAnsi="Arial" w:cs="Arial"/>
-        </w:rPr>
-        <w:t xml:space="preserve">El </w:t>
-      </w:r>
-      <w:proofErr w:type="spellStart"/>
-      <w:r>
-        <w:rPr>
-          <w:rFonts w:ascii="Arial" w:hAnsi="Arial" w:cs="Arial"/>
-        </w:rPr>
-        <w:t>fro</w:t>
-      </w:r>
-      <w:r>
-        <w:rPr>
-          <w:rFonts w:ascii="Arial" w:hAnsi="Arial" w:cs="Arial"/>
-        </w:rPr>
-        <w:t>nt</w:t>
-      </w:r>
-      <w:proofErr w:type="spellEnd"/>
-      <w:r>
-        <w:rPr>
-          <w:rFonts w:ascii="Arial" w:hAnsi="Arial" w:cs="Arial"/>
-        </w:rPr>
-        <w:t xml:space="preserve"> </w:t>
-      </w:r>
-      <w:proofErr w:type="spellStart"/>
-      <w:r>
-        <w:rPr>
-          <w:rFonts w:ascii="Arial" w:hAnsi="Arial" w:cs="Arial"/>
-        </w:rPr>
-        <w:t>end</w:t>
-      </w:r>
-      <w:proofErr w:type="spellEnd"/>
-      <w:r>
-        <w:rPr>
-          <w:rFonts w:ascii="Arial" w:hAnsi="Arial" w:cs="Arial"/>
-        </w:rPr>
-        <w:t xml:space="preserve"> se </w:t>
-      </w:r>
-      <w:proofErr w:type="spellStart"/>
-      <w:r>
-        <w:rPr>
-          <w:rFonts w:ascii="Arial" w:hAnsi="Arial" w:cs="Arial"/>
-        </w:rPr>
-        <w:t>realizo</w:t>
-      </w:r>
-      <w:proofErr w:type="spellEnd"/>
-      <w:r>
-        <w:rPr>
-          <w:rFonts w:ascii="Arial" w:hAnsi="Arial" w:cs="Arial"/>
-        </w:rPr>
-        <w:t xml:space="preserve"> en </w:t>
-      </w:r>
-      <w:proofErr w:type="spellStart"/>
-      <w:r>
-        <w:rPr>
-          <w:rFonts w:ascii="Arial" w:hAnsi="Arial" w:cs="Arial"/>
-          <w:highlight w:val="yellow"/>
-        </w:rPr>
-        <w:t>asp</w:t>
-      </w:r>
-      <w:proofErr w:type="spellEnd"/>
-      <w:r>
-        <w:rPr>
-          <w:rFonts w:ascii="Arial" w:hAnsi="Arial" w:cs="Arial"/>
-          <w:highlight w:val="yellow"/>
-        </w:rPr>
-        <w:t xml:space="preserve"> .net </w:t>
-      </w:r>
-      <w:proofErr w:type="spellStart"/>
-      <w:r>
-        <w:rPr>
-          <w:rFonts w:ascii="Arial" w:hAnsi="Arial" w:cs="Arial"/>
-          <w:highlight w:val="yellow"/>
-        </w:rPr>
-        <w:t>core</w:t>
-      </w:r>
-      <w:proofErr w:type="spellEnd"/>
-      <w:r>
-        <w:rPr>
-          <w:rFonts w:ascii="Arial" w:hAnsi="Arial" w:cs="Arial"/>
-          <w:highlight w:val="yellow"/>
-        </w:rPr>
-        <w:t xml:space="preserve"> versión 2.0</w:t>
-      </w:r>
-      <w:r>
-        <w:rPr>
-          <w:rFonts w:ascii="Arial" w:hAnsi="Arial" w:cs="Arial"/>
-        </w:rPr>
-        <w:t>}</w:t>
+      <w:r>
+        <w:rPr>
+          <w:rFonts w:ascii="Arial" w:hAnsi="Arial" w:cs="Arial"/>
+        </w:rPr>
+        <w:t>angular 8.</w:t>
       </w:r>
     </w:p>
     <w:p>
@@ -12810,12 +12899,14 @@
         <w:jc w:val="both"/>
         <w:rPr>
           <w:rFonts w:ascii="Arial" w:hAnsi="Arial" w:cs="Arial"/>
+          <w:b/>
         </w:rPr>
       </w:pPr>
       <w:bookmarkStart w:id="50" w:name="_Toc12192028"/>
       <w:r>
         <w:rPr>
           <w:rFonts w:ascii="Arial" w:hAnsi="Arial" w:cs="Arial"/>
+          <w:b/>
         </w:rPr>
         <w:t>Vista “</w:t>
       </w:r>
@@ -12823,6 +12914,7 @@
       <w:r>
         <w:rPr>
           <w:rFonts w:ascii="Arial" w:hAnsi="Arial" w:cs="Arial"/>
+          <w:b/>
         </w:rPr>
         <w:t>Splashscreen</w:t>
       </w:r>
@@ -12830,6 +12922,7 @@
       <w:r>
         <w:rPr>
           <w:rFonts w:ascii="Arial" w:hAnsi="Arial" w:cs="Arial"/>
+          <w:b/>
         </w:rPr>
         <w:t>”</w:t>
       </w:r>
@@ -12907,6 +13000,7 @@
         <w:rPr>
           <w:rFonts w:ascii="Arial" w:hAnsi="Arial" w:cs="Arial"/>
         </w:rPr>
+        <w:lastRenderedPageBreak/>
         <w:t xml:space="preserve"> </w:t>
       </w:r>
     </w:p>
@@ -12918,12 +13012,14 @@
         <w:jc w:val="both"/>
         <w:rPr>
           <w:rFonts w:ascii="Arial" w:hAnsi="Arial" w:cs="Arial"/>
+          <w:b/>
         </w:rPr>
       </w:pPr>
       <w:bookmarkStart w:id="51" w:name="_Toc12192029"/>
       <w:r>
         <w:rPr>
           <w:rFonts w:ascii="Arial" w:hAnsi="Arial" w:cs="Arial"/>
+          <w:b/>
         </w:rPr>
         <w:t>Vista “</w:t>
       </w:r>
@@ -12931,6 +13027,7 @@
       <w:r>
         <w:rPr>
           <w:rFonts w:ascii="Arial" w:hAnsi="Arial" w:cs="Arial"/>
+          <w:b/>
         </w:rPr>
         <w:t>Login</w:t>
       </w:r>
@@ -12938,6 +13035,7 @@
       <w:r>
         <w:rPr>
           <w:rFonts w:ascii="Arial" w:hAnsi="Arial" w:cs="Arial"/>
+          <w:b/>
         </w:rPr>
         <w:t>”</w:t>
       </w:r>
@@ -12969,31 +13067,49 @@
         <w:rPr>
           <w:rFonts w:ascii="Arial" w:hAnsi="Arial" w:cs="Arial"/>
         </w:rPr>
-        <w:t xml:space="preserve">ngreso al sistema de usuarios que </w:t>
-      </w:r>
-      <w:r>
-        <w:rPr>
-          <w:rFonts w:ascii="Arial" w:hAnsi="Arial" w:cs="Arial"/>
-        </w:rPr>
-        <w:t>están registrados es la base de datos, sino están registrados,</w:t>
-      </w:r>
-      <w:r>
-        <w:rPr>
-          <w:rFonts w:ascii="Arial" w:hAnsi="Arial" w:cs="Arial"/>
-        </w:rPr>
-        <w:t xml:space="preserve"> encontrarán un </w:t>
-      </w:r>
-      <w:r>
-        <w:rPr>
-          <w:rFonts w:ascii="Arial" w:hAnsi="Arial" w:cs="Arial"/>
-        </w:rPr>
-        <w:t>link</w:t>
-      </w:r>
-      <w:r>
-        <w:rPr>
-          <w:rFonts w:ascii="Arial" w:hAnsi="Arial" w:cs="Arial"/>
-        </w:rPr>
-        <w:t xml:space="preserve"> de acceso que les permitirá el registro a la aplicación.</w:t>
+        <w:t>ngreso al sistema de</w:t>
+      </w:r>
+      <w:r>
+        <w:rPr>
+          <w:rFonts w:ascii="Arial" w:hAnsi="Arial" w:cs="Arial"/>
+        </w:rPr>
+        <w:t xml:space="preserve"> los</w:t>
+      </w:r>
+      <w:r>
+        <w:rPr>
+          <w:rFonts w:ascii="Arial" w:hAnsi="Arial" w:cs="Arial"/>
+        </w:rPr>
+        <w:t xml:space="preserve"> usuarios que </w:t>
+      </w:r>
+      <w:r>
+        <w:rPr>
+          <w:rFonts w:ascii="Arial" w:hAnsi="Arial" w:cs="Arial"/>
+        </w:rPr>
+        <w:t>están registrados e</w:t>
+      </w:r>
+      <w:r>
+        <w:rPr>
+          <w:rFonts w:ascii="Arial" w:hAnsi="Arial" w:cs="Arial"/>
+        </w:rPr>
+        <w:t>n</w:t>
+      </w:r>
+      <w:r>
+        <w:rPr>
+          <w:rFonts w:ascii="Arial" w:hAnsi="Arial" w:cs="Arial"/>
+        </w:rPr>
+        <w:t xml:space="preserve"> la base de datos, sino están registrados,</w:t>
+      </w:r>
+      <w:r>
+        <w:rPr>
+          <w:rFonts w:ascii="Arial" w:hAnsi="Arial" w:cs="Arial"/>
+        </w:rPr>
+        <w:t xml:space="preserve"> el administrador del sistema deberá generar el respectivo registro</w:t>
+      </w:r>
+      <w:r>
+        <w:rPr>
+          <w:rFonts w:ascii="Arial" w:hAnsi="Arial" w:cs="Arial"/>
+        </w:rPr>
+        <w:t>.</w:t>
       </w:r>
       <w:r>
         <w:rPr>
@@ -13069,36 +13185,99 @@
         <w:jc w:val="both"/>
         <w:rPr>
           <w:rFonts w:ascii="Arial" w:hAnsi="Arial" w:cs="Arial"/>
+          <w:b/>
         </w:rPr>
       </w:pPr>
       <w:bookmarkStart w:id="52" w:name="_Toc12192030"/>
+      <w:r>
+        <w:rPr>
+          <w:rFonts w:ascii="Arial" w:hAnsi="Arial" w:cs="Arial"/>
+          <w:b/>
+        </w:rPr>
+        <w:t>Vista</w:t>
+      </w:r>
+      <w:r>
+        <w:rPr>
+          <w:rFonts w:ascii="Arial" w:hAnsi="Arial" w:cs="Arial"/>
+          <w:b/>
+        </w:rPr>
+        <w:t xml:space="preserve"> “</w:t>
+      </w:r>
+      <w:r>
+        <w:rPr>
+          <w:rFonts w:ascii="Arial" w:hAnsi="Arial" w:cs="Arial"/>
+          <w:b/>
+        </w:rPr>
+        <w:t>registro</w:t>
+      </w:r>
+      <w:r>
+        <w:rPr>
+          <w:rFonts w:ascii="Arial" w:hAnsi="Arial" w:cs="Arial"/>
+          <w:b/>
+        </w:rPr>
+        <w:t>”</w:t>
+      </w:r>
+      <w:bookmarkEnd w:id="52"/>
+    </w:p>
+    <w:p>
+      <w:pPr>
+        <w:spacing w:after="0" w:line="240" w:lineRule="auto"/>
+        <w:ind w:left="708"/>
+        <w:jc w:val="both"/>
+        <w:rPr>
+          <w:rFonts w:ascii="Arial" w:hAnsi="Arial" w:cs="Arial"/>
+        </w:rPr>
+      </w:pPr>
+      <w:r>
+        <w:rPr>
+          <w:rFonts w:ascii="Arial" w:hAnsi="Arial" w:cs="Arial"/>
+        </w:rPr>
+        <w:t xml:space="preserve">El usuario </w:t>
+      </w:r>
+      <w:r>
+        <w:rPr>
+          <w:rFonts w:ascii="Arial" w:hAnsi="Arial" w:cs="Arial"/>
+        </w:rPr>
+        <w:t xml:space="preserve">seleccionará e </w:t>
+      </w:r>
+      <w:r>
+        <w:rPr>
+          <w:rFonts w:ascii="Arial" w:hAnsi="Arial" w:cs="Arial"/>
+        </w:rPr>
+        <w:t xml:space="preserve">ingresará los datos </w:t>
+      </w:r>
+      <w:r>
+        <w:rPr>
+          <w:rFonts w:ascii="Arial" w:hAnsi="Arial" w:cs="Arial"/>
+        </w:rPr>
+        <w:t>correspondientes a</w:t>
+      </w:r>
+      <w:r>
+        <w:rPr>
+          <w:rFonts w:ascii="Arial" w:hAnsi="Arial" w:cs="Arial"/>
+        </w:rPr>
+        <w:t>:</w:t>
+      </w:r>
+      <w:r>
+        <w:rPr>
+          <w:rFonts w:ascii="Arial" w:hAnsi="Arial" w:cs="Arial"/>
+        </w:rPr>
+        <w:t xml:space="preserve"> tipo de documento, número de documento, nombres</w:t>
+      </w:r>
+      <w:r>
+        <w:rPr>
+          <w:rFonts w:ascii="Arial" w:hAnsi="Arial" w:cs="Arial"/>
+        </w:rPr>
+        <w:t>, apellidos, fecha de nacimiento, género, número de contacto,</w:t>
+      </w:r>
       <w:bookmarkStart w:id="53" w:name="_GoBack"/>
       <w:bookmarkEnd w:id="53"/>
       <w:r>
         <w:rPr>
           <w:rFonts w:ascii="Arial" w:hAnsi="Arial" w:cs="Arial"/>
         </w:rPr>
-        <w:t>Vista</w:t>
-      </w:r>
-      <w:r>
-        <w:rPr>
-          <w:rFonts w:ascii="Arial" w:hAnsi="Arial" w:cs="Arial"/>
-        </w:rPr>
-        <w:t xml:space="preserve"> “</w:t>
-      </w:r>
-      <w:r>
-        <w:rPr>
-          <w:rFonts w:ascii="Arial" w:hAnsi="Arial" w:cs="Arial"/>
-        </w:rPr>
-        <w:t>registro</w:t>
-      </w:r>
-      <w:r>
-        <w:rPr>
-          <w:rFonts w:ascii="Arial" w:hAnsi="Arial" w:cs="Arial"/>
-        </w:rPr>
-        <w:t>”.</w:t>
-      </w:r>
-      <w:bookmarkEnd w:id="52"/>
+        <w:t xml:space="preserve"> correo electrónico y contraseña. </w:t>
+      </w:r>
     </w:p>
     <w:p>
       <w:pPr>
@@ -13109,48 +13288,6 @@
           <w:rFonts w:ascii="Arial" w:hAnsi="Arial" w:cs="Arial"/>
         </w:rPr>
       </w:pPr>
-      <w:r>
-        <w:rPr>
-          <w:rFonts w:ascii="Arial" w:hAnsi="Arial" w:cs="Arial"/>
-        </w:rPr>
-        <w:t xml:space="preserve">El usuario </w:t>
-      </w:r>
-      <w:r>
-        <w:rPr>
-          <w:rFonts w:ascii="Arial" w:hAnsi="Arial" w:cs="Arial"/>
-        </w:rPr>
-        <w:t xml:space="preserve">seleccionará e </w:t>
-      </w:r>
-      <w:r>
-        <w:rPr>
-          <w:rFonts w:ascii="Arial" w:hAnsi="Arial" w:cs="Arial"/>
-        </w:rPr>
-        <w:t xml:space="preserve">ingresará los datos </w:t>
-      </w:r>
-      <w:r>
-        <w:rPr>
-          <w:rFonts w:ascii="Arial" w:hAnsi="Arial" w:cs="Arial"/>
-        </w:rPr>
-        <w:t>correspondientes a</w:t>
-      </w:r>
-      <w:r>
-        <w:rPr>
-          <w:rFonts w:ascii="Arial" w:hAnsi="Arial" w:cs="Arial"/>
-        </w:rPr>
-        <w:t>:</w:t>
-      </w:r>
-      <w:r>
-        <w:rPr>
-          <w:rFonts w:ascii="Arial" w:hAnsi="Arial" w:cs="Arial"/>
-        </w:rPr>
-        <w:t xml:space="preserve"> tipo de documento, número de documento, nombres</w:t>
-      </w:r>
-      <w:r>
-        <w:rPr>
-          <w:rFonts w:ascii="Arial" w:hAnsi="Arial" w:cs="Arial"/>
-        </w:rPr>
-        <w:t xml:space="preserve">, apellidos, fecha de nacimiento, género, número de contacto, correo electrónico y contraseña. </w:t>
-      </w:r>
     </w:p>
     <w:p>
       <w:pPr>
@@ -13161,6 +13298,72 @@
           <w:rFonts w:ascii="Arial" w:hAnsi="Arial" w:cs="Arial"/>
         </w:rPr>
       </w:pPr>
+      <w:r>
+        <w:rPr>
+          <w:rFonts w:ascii="Arial" w:hAnsi="Arial" w:cs="Arial"/>
+        </w:rPr>
+        <w:t>El f</w:t>
+      </w:r>
+      <w:r>
+        <w:rPr>
+          <w:rFonts w:ascii="Arial" w:hAnsi="Arial" w:cs="Arial"/>
+        </w:rPr>
+        <w:t>ormulario validará que los dato</w:t>
+      </w:r>
+      <w:r>
+        <w:rPr>
+          <w:rFonts w:ascii="Arial" w:hAnsi="Arial" w:cs="Arial"/>
+        </w:rPr>
+        <w:t>s</w:t>
+      </w:r>
+      <w:r>
+        <w:rPr>
+          <w:rFonts w:ascii="Arial" w:hAnsi="Arial" w:cs="Arial"/>
+        </w:rPr>
+        <w:t xml:space="preserve"> </w:t>
+      </w:r>
+      <w:r>
+        <w:rPr>
+          <w:rFonts w:ascii="Arial" w:hAnsi="Arial" w:cs="Arial"/>
+        </w:rPr>
+        <w:t xml:space="preserve">ingresados como correo electrónico y contraseña coincidan entre </w:t>
+      </w:r>
+      <w:r>
+        <w:rPr>
+          <w:rFonts w:ascii="Arial" w:hAnsi="Arial" w:cs="Arial"/>
+        </w:rPr>
+        <w:t>sí</w:t>
+      </w:r>
+      <w:r>
+        <w:rPr>
+          <w:rFonts w:ascii="Arial" w:hAnsi="Arial" w:cs="Arial"/>
+        </w:rPr>
+        <w:t xml:space="preserve">, </w:t>
+      </w:r>
+      <w:r>
+        <w:rPr>
+          <w:rFonts w:ascii="Arial" w:hAnsi="Arial" w:cs="Arial"/>
+        </w:rPr>
+        <w:t>al realizar esto, el usuario debe aceptar los términos y condiciones del servicio</w:t>
+      </w:r>
+      <w:r>
+        <w:rPr>
+          <w:rFonts w:ascii="Arial" w:hAnsi="Arial" w:cs="Arial"/>
+        </w:rPr>
+        <w:t xml:space="preserve">. </w:t>
+      </w:r>
+      <w:r>
+        <w:rPr>
+          <w:rFonts w:ascii="Arial" w:hAnsi="Arial" w:cs="Arial"/>
+        </w:rPr>
+        <w:t>Y dar clic en registrarme</w:t>
+      </w:r>
+      <w:r>
+        <w:rPr>
+          <w:rFonts w:ascii="Arial" w:hAnsi="Arial" w:cs="Arial"/>
+        </w:rPr>
+        <w:t xml:space="preserve">. </w:t>
+      </w:r>
     </w:p>
     <w:p>
       <w:pPr>
@@ -13171,72 +13374,6 @@
           <w:rFonts w:ascii="Arial" w:hAnsi="Arial" w:cs="Arial"/>
         </w:rPr>
       </w:pPr>
-      <w:r>
-        <w:rPr>
-          <w:rFonts w:ascii="Arial" w:hAnsi="Arial" w:cs="Arial"/>
-        </w:rPr>
-        <w:t>El f</w:t>
-      </w:r>
-      <w:r>
-        <w:rPr>
-          <w:rFonts w:ascii="Arial" w:hAnsi="Arial" w:cs="Arial"/>
-        </w:rPr>
-        <w:t>ormulario validará que los dato</w:t>
-      </w:r>
-      <w:r>
-        <w:rPr>
-          <w:rFonts w:ascii="Arial" w:hAnsi="Arial" w:cs="Arial"/>
-        </w:rPr>
-        <w:t>s</w:t>
-      </w:r>
-      <w:r>
-        <w:rPr>
-          <w:rFonts w:ascii="Arial" w:hAnsi="Arial" w:cs="Arial"/>
-        </w:rPr>
-        <w:t xml:space="preserve"> </w:t>
-      </w:r>
-      <w:r>
-        <w:rPr>
-          <w:rFonts w:ascii="Arial" w:hAnsi="Arial" w:cs="Arial"/>
-        </w:rPr>
-        <w:t xml:space="preserve">ingresados como correo electrónico y contraseña coincidan entre </w:t>
-      </w:r>
-      <w:r>
-        <w:rPr>
-          <w:rFonts w:ascii="Arial" w:hAnsi="Arial" w:cs="Arial"/>
-        </w:rPr>
-        <w:t>sí</w:t>
-      </w:r>
-      <w:r>
-        <w:rPr>
-          <w:rFonts w:ascii="Arial" w:hAnsi="Arial" w:cs="Arial"/>
-        </w:rPr>
-        <w:t xml:space="preserve">, </w:t>
-      </w:r>
-      <w:r>
-        <w:rPr>
-          <w:rFonts w:ascii="Arial" w:hAnsi="Arial" w:cs="Arial"/>
-        </w:rPr>
-        <w:t>al realizar esto, el usuario debe aceptar los términos y condiciones del servicio</w:t>
-      </w:r>
-      <w:r>
-        <w:rPr>
-          <w:rFonts w:ascii="Arial" w:hAnsi="Arial" w:cs="Arial"/>
-        </w:rPr>
-        <w:t xml:space="preserve">. </w:t>
-      </w:r>
-      <w:r>
-        <w:rPr>
-          <w:rFonts w:ascii="Arial" w:hAnsi="Arial" w:cs="Arial"/>
-        </w:rPr>
-        <w:t>Y dar clic en registrarme</w:t>
-      </w:r>
-      <w:r>
-        <w:rPr>
-          <w:rFonts w:ascii="Arial" w:hAnsi="Arial" w:cs="Arial"/>
-        </w:rPr>
-        <w:t xml:space="preserve">. </w:t>
-      </w:r>
     </w:p>
     <w:p>
       <w:pPr>
@@ -13247,6 +13384,54 @@
           <w:rFonts w:ascii="Arial" w:hAnsi="Arial" w:cs="Arial"/>
         </w:rPr>
       </w:pPr>
+      <w:r>
+        <w:rPr>
+          <w:rFonts w:ascii="Arial" w:hAnsi="Arial" w:cs="Arial"/>
+        </w:rPr>
+        <w:t>Esta acción, enviará inmediatamente los datos a la base de datos</w:t>
+      </w:r>
+      <w:r>
+        <w:rPr>
+          <w:rFonts w:ascii="Arial" w:hAnsi="Arial" w:cs="Arial"/>
+        </w:rPr>
+        <w:t xml:space="preserve"> y el usuario quedará registrado en la plataforma. Inme</w:t>
+      </w:r>
+      <w:r>
+        <w:rPr>
+          <w:rFonts w:ascii="Arial" w:hAnsi="Arial" w:cs="Arial"/>
+        </w:rPr>
+        <w:t>di</w:t>
+      </w:r>
+      <w:r>
+        <w:rPr>
+          <w:rFonts w:ascii="Arial" w:hAnsi="Arial" w:cs="Arial"/>
+        </w:rPr>
+        <w:t>atamente sus datos serán gua</w:t>
+      </w:r>
+      <w:r>
+        <w:rPr>
+          <w:rFonts w:ascii="Arial" w:hAnsi="Arial" w:cs="Arial"/>
+        </w:rPr>
+        <w:t>rdados</w:t>
+      </w:r>
+      <w:r>
+        <w:rPr>
+          <w:rFonts w:ascii="Arial" w:hAnsi="Arial" w:cs="Arial"/>
+        </w:rPr>
+        <w:t xml:space="preserve"> </w:t>
+      </w:r>
+      <w:r>
+        <w:rPr>
+          <w:rFonts w:ascii="Arial" w:hAnsi="Arial" w:cs="Arial"/>
+        </w:rPr>
+        <w:t>y</w:t>
+      </w:r>
+      <w:r>
+        <w:rPr>
+          <w:rFonts w:ascii="Arial" w:hAnsi="Arial" w:cs="Arial"/>
+        </w:rPr>
+        <w:t xml:space="preserve"> procederá al home principal.</w:t>
+      </w:r>
     </w:p>
     <w:p>
       <w:pPr>
@@ -13257,54 +13442,6 @@
           <w:rFonts w:ascii="Arial" w:hAnsi="Arial" w:cs="Arial"/>
         </w:rPr>
       </w:pPr>
-      <w:r>
-        <w:rPr>
-          <w:rFonts w:ascii="Arial" w:hAnsi="Arial" w:cs="Arial"/>
-        </w:rPr>
-        <w:t>Esta acción, enviará inmediatamente los datos a la base de datos</w:t>
-      </w:r>
-      <w:r>
-        <w:rPr>
-          <w:rFonts w:ascii="Arial" w:hAnsi="Arial" w:cs="Arial"/>
-        </w:rPr>
-        <w:t xml:space="preserve"> y el usuario quedará registrado en la plataforma. Inme</w:t>
-      </w:r>
-      <w:r>
-        <w:rPr>
-          <w:rFonts w:ascii="Arial" w:hAnsi="Arial" w:cs="Arial"/>
-        </w:rPr>
-        <w:t>di</w:t>
-      </w:r>
-      <w:r>
-        <w:rPr>
-          <w:rFonts w:ascii="Arial" w:hAnsi="Arial" w:cs="Arial"/>
-        </w:rPr>
-        <w:t>atamente sus datos serán gua</w:t>
-      </w:r>
-      <w:r>
-        <w:rPr>
-          <w:rFonts w:ascii="Arial" w:hAnsi="Arial" w:cs="Arial"/>
-        </w:rPr>
-        <w:t>rdados</w:t>
-      </w:r>
-      <w:r>
-        <w:rPr>
-          <w:rFonts w:ascii="Arial" w:hAnsi="Arial" w:cs="Arial"/>
-        </w:rPr>
-        <w:t xml:space="preserve"> </w:t>
-      </w:r>
-      <w:r>
-        <w:rPr>
-          <w:rFonts w:ascii="Arial" w:hAnsi="Arial" w:cs="Arial"/>
-        </w:rPr>
-        <w:t>y</w:t>
-      </w:r>
-      <w:r>
-        <w:rPr>
-          <w:rFonts w:ascii="Arial" w:hAnsi="Arial" w:cs="Arial"/>
-        </w:rPr>
-        <w:t xml:space="preserve"> procederá al home principal.</w:t>
-      </w:r>
     </w:p>
     <w:p>
       <w:pPr>
@@ -13315,6 +13452,12 @@
           <w:rFonts w:ascii="Arial" w:hAnsi="Arial" w:cs="Arial"/>
         </w:rPr>
       </w:pPr>
+      <w:r>
+        <w:rPr>
+          <w:rFonts w:ascii="Arial" w:hAnsi="Arial" w:cs="Arial"/>
+        </w:rPr>
+        <w:t>Imágenes de las vistas.</w:t>
+      </w:r>
     </w:p>
     <w:p>
       <w:pPr>
@@ -13325,12 +13468,6 @@
           <w:rFonts w:ascii="Arial" w:hAnsi="Arial" w:cs="Arial"/>
         </w:rPr>
       </w:pPr>
-      <w:r>
-        <w:rPr>
-          <w:rFonts w:ascii="Arial" w:hAnsi="Arial" w:cs="Arial"/>
-        </w:rPr>
-        <w:t>Imágenes de las vistas.</w:t>
-      </w:r>
     </w:p>
     <w:p>
       <w:pPr>
@@ -13344,16 +13481,6 @@
     </w:p>
     <w:p>
       <w:pPr>
-        <w:spacing w:after="0" w:line="240" w:lineRule="auto"/>
-        <w:ind w:left="708"/>
-        <w:jc w:val="both"/>
-        <w:rPr>
-          <w:rFonts w:ascii="Arial" w:hAnsi="Arial" w:cs="Arial"/>
-        </w:rPr>
-      </w:pPr>
-    </w:p>
-    <w:p>
-      <w:pPr>
         <w:pStyle w:val="Ttulo2"/>
         <w:spacing w:before="0" w:line="240" w:lineRule="auto"/>
         <w:jc w:val="both"/>
@@ -13761,7 +13888,6 @@
         <w:rPr>
           <w:rFonts w:ascii="Arial" w:hAnsi="Arial" w:cs="Arial"/>
         </w:rPr>
-        <w:lastRenderedPageBreak/>
         <w:t xml:space="preserve">La clase B nos realiza los métodos </w:t>
       </w:r>
       <w:proofErr w:type="spellStart"/>
@@ -13853,6 +13979,7 @@
         <w:rPr>
           <w:rFonts w:ascii="Arial" w:hAnsi="Arial" w:cs="Arial"/>
         </w:rPr>
+        <w:lastRenderedPageBreak/>
         <w:t>Seguridad</w:t>
       </w:r>
       <w:bookmarkEnd w:id="58"/>
@@ -14020,20 +14147,12 @@
         </w:rPr>
         <w:t xml:space="preserve">Para compilar el programa se debe instalar el </w:t>
       </w:r>
-      <w:proofErr w:type="spellStart"/>
       <w:proofErr w:type="gramStart"/>
       <w:r>
         <w:rPr>
           <w:rFonts w:ascii="Arial" w:hAnsi="Arial" w:cs="Arial"/>
         </w:rPr>
-        <w:t>framework</w:t>
-      </w:r>
-      <w:proofErr w:type="spellEnd"/>
-      <w:r>
-        <w:rPr>
-          <w:rFonts w:ascii="Arial" w:hAnsi="Arial" w:cs="Arial"/>
-        </w:rPr>
-        <w:t xml:space="preserve"> </w:t>
+        <w:t xml:space="preserve">framework </w:t>
       </w:r>
       <w:r>
         <w:rPr>
@@ -14481,7 +14600,7 @@
         </w:rPr>
         <w:t>*</w:t>
       </w:r>
-      <w:hyperlink r:id="rId8" w:history="1">
+      <w:hyperlink r:id="rId7" w:history="1">
         <w:r>
           <w:rPr>
             <w:rStyle w:val="Hipervnculo"/>
@@ -14510,7 +14629,7 @@
         </w:rPr>
         <w:t xml:space="preserve">* </w:t>
       </w:r>
-      <w:hyperlink r:id="rId9" w:history="1">
+      <w:hyperlink r:id="rId8" w:history="1">
         <w:r>
           <w:rPr>
             <w:rStyle w:val="Hipervnculo"/>
@@ -14533,7 +14652,7 @@
         </w:rPr>
         <w:t>*</w:t>
       </w:r>
-      <w:hyperlink r:id="rId10" w:history="1">
+      <w:hyperlink r:id="rId9" w:history="1">
         <w:r>
           <w:rPr>
             <w:rStyle w:val="Hipervnculo"/>
@@ -14554,10 +14673,9 @@
         <w:rPr>
           <w:rFonts w:ascii="Arial" w:hAnsi="Arial" w:cs="Arial"/>
         </w:rPr>
-        <w:lastRenderedPageBreak/>
         <w:t>*</w:t>
       </w:r>
-      <w:hyperlink r:id="rId11" w:history="1">
+      <w:hyperlink r:id="rId10" w:history="1">
         <w:r>
           <w:rPr>
             <w:rStyle w:val="Hipervnculo"/>
@@ -14580,7 +14698,7 @@
         </w:rPr>
         <w:t>*</w:t>
       </w:r>
-      <w:hyperlink r:id="rId12" w:history="1">
+      <w:hyperlink r:id="rId11" w:history="1">
         <w:r>
           <w:rPr>
             <w:rStyle w:val="Hipervnculo"/>
@@ -14601,9 +14719,10 @@
         <w:rPr>
           <w:rFonts w:ascii="Arial" w:hAnsi="Arial" w:cs="Arial"/>
         </w:rPr>
+        <w:lastRenderedPageBreak/>
         <w:t>*</w:t>
       </w:r>
-      <w:hyperlink r:id="rId13" w:history="1">
+      <w:hyperlink r:id="rId12" w:history="1">
         <w:r>
           <w:rPr>
             <w:rStyle w:val="Hipervnculo"/>
@@ -14632,7 +14751,7 @@
         </w:rPr>
         <w:t>*</w:t>
       </w:r>
-      <w:hyperlink r:id="rId14" w:history="1">
+      <w:hyperlink r:id="rId13" w:history="1">
         <w:r>
           <w:rPr>
             <w:rStyle w:val="Hipervnculo"/>
@@ -14779,8 +14898,8 @@
   <w:abstractNum w:abstractNumId="1" w15:restartNumberingAfterBreak="0">
     <w:nsid w:val="0EA20DCE"/>
     <w:multiLevelType w:val="hybridMultilevel"/>
-    <w:tmpl w:val="B64AC34E"/>
-    <w:lvl w:ilvl="0" w:tplc="240A000F">
+    <w:tmpl w:val="2EA28678"/>
+    <w:lvl w:ilvl="0" w:tplc="3EE2D9FE">
       <w:start w:val="1"/>
       <w:numFmt w:val="decimal"/>
       <w:lvlText w:val="%1."/>
@@ -14788,6 +14907,9 @@
       <w:pPr>
         <w:ind w:left="720" w:hanging="360"/>
       </w:pPr>
+      <w:rPr>
+        <w:b/>
+      </w:rPr>
     </w:lvl>
     <w:lvl w:ilvl="1" w:tplc="240A0019" w:tentative="1">
       <w:start w:val="1"/>
@@ -15091,8 +15213,8 @@
   <w:abstractNum w:abstractNumId="4" w15:restartNumberingAfterBreak="0">
     <w:nsid w:val="1B400DA9"/>
     <w:multiLevelType w:val="hybridMultilevel"/>
-    <w:tmpl w:val="4912A030"/>
-    <w:lvl w:ilvl="0" w:tplc="240A000F">
+    <w:tmpl w:val="5E1EFBDE"/>
+    <w:lvl w:ilvl="0" w:tplc="223A724C">
       <w:start w:val="1"/>
       <w:numFmt w:val="decimal"/>
       <w:lvlText w:val="%1."/>
@@ -15100,6 +15222,9 @@
       <w:pPr>
         <w:ind w:left="720" w:hanging="360"/>
       </w:pPr>
+      <w:rPr>
+        <w:b/>
+      </w:rPr>
     </w:lvl>
     <w:lvl w:ilvl="1" w:tplc="240A0019" w:tentative="1">
       <w:start w:val="1"/>
@@ -16624,8 +16749,8 @@
   <w:abstractNum w:abstractNumId="19" w15:restartNumberingAfterBreak="0">
     <w:nsid w:val="71F92149"/>
     <w:multiLevelType w:val="hybridMultilevel"/>
-    <w:tmpl w:val="6D1C44B6"/>
-    <w:lvl w:ilvl="0" w:tplc="200A0001">
+    <w:tmpl w:val="EA08BAF0"/>
+    <w:lvl w:ilvl="0" w:tplc="FD8A4480">
       <w:start w:val="1"/>
       <w:numFmt w:val="bullet"/>
       <w:lvlText w:val=""/>
@@ -16635,6 +16760,7 @@
       </w:pPr>
       <w:rPr>
         <w:rFonts w:ascii="Symbol" w:hAnsi="Symbol" w:hint="default"/>
+        <w:color w:val="auto"/>
       </w:rPr>
     </w:lvl>
     <w:lvl w:ilvl="1" w:tplc="200A0003" w:tentative="1">
@@ -17036,6 +17162,7 @@
     <w:lsdException w:name="HTML Sample" w:semiHidden="1" w:unhideWhenUsed="1"/>
     <w:lsdException w:name="HTML Typewriter" w:semiHidden="1" w:unhideWhenUsed="1"/>
     <w:lsdException w:name="HTML Variable" w:semiHidden="1" w:unhideWhenUsed="1"/>
+    <w:lsdException w:name="Normal Table" w:semiHidden="1" w:unhideWhenUsed="1"/>
     <w:lsdException w:name="annotation subject" w:semiHidden="1" w:unhideWhenUsed="1"/>
     <w:lsdException w:name="No List" w:semiHidden="1" w:unhideWhenUsed="1"/>
     <w:lsdException w:name="Outline List 1" w:semiHidden="1" w:unhideWhenUsed="1"/>
@@ -17079,8 +17206,10 @@
     <w:lsdException w:name="Table Elegant" w:semiHidden="1" w:unhideWhenUsed="1"/>
     <w:lsdException w:name="Table Professional" w:semiHidden="1" w:unhideWhenUsed="1"/>
     <w:lsdException w:name="Table Subtle 1" w:semiHidden="1" w:unhideWhenUsed="1"/>
+    <w:lsdException w:name="Table Subtle 2" w:semiHidden="1" w:unhideWhenUsed="1"/>
     <w:lsdException w:name="Table Web 1" w:semiHidden="1" w:unhideWhenUsed="1"/>
     <w:lsdException w:name="Table Web 2" w:semiHidden="1" w:unhideWhenUsed="1"/>
+    <w:lsdException w:name="Table Web 3" w:semiHidden="1" w:unhideWhenUsed="1"/>
     <w:lsdException w:name="Balloon Text" w:semiHidden="1" w:unhideWhenUsed="1"/>
     <w:lsdException w:name="Table Grid" w:uiPriority="39"/>
     <w:lsdException w:name="Table Theme" w:semiHidden="1" w:unhideWhenUsed="1"/>
@@ -17376,6 +17505,7 @@
   <w:style w:type="character" w:default="1" w:styleId="Fuentedeprrafopredeter">
     <w:name w:val="Default Paragraph Font"/>
     <w:uiPriority w:val="1"/>
+    <w:semiHidden/>
     <w:unhideWhenUsed/>
   </w:style>
   <w:style w:type="table" w:default="1" w:styleId="Tablanormal">
@@ -17986,7 +18116,7 @@
 </file>
 
 <file path=customXml/itemProps1.xml><?xml version="1.0" encoding="utf-8"?>
-<ds:datastoreItem xmlns:ds="http://schemas.openxmlformats.org/officeDocument/2006/customXml" ds:itemID="{48F8A917-AE31-49C5-82DF-E9A07A78F8E9}">
+<ds:datastoreItem xmlns:ds="http://schemas.openxmlformats.org/officeDocument/2006/customXml" ds:itemID="{335EED81-5134-4711-939D-8E64AA5A18D3}">
   <ds:schemaRefs>
     <ds:schemaRef ds:uri="http://schemas.openxmlformats.org/officeDocument/2006/bibliography"/>
   </ds:schemaRefs>

</xml_diff>

<commit_message>
Se añade link al video del manual de usuario de ONApp
</commit_message>
<xml_diff>
--- a/Documentacion/BUSINESS_CASE_ONAPP.docx
+++ b/Documentacion/BUSINESS_CASE_ONAPP.docx
@@ -15078,16 +15078,6 @@
     </w:p>
     <w:p>
       <w:pPr>
-        <w:spacing w:line="240" w:lineRule="auto"/>
-        <w:ind w:left="360"/>
-        <w:jc w:val="both"/>
-        <w:rPr>
-          <w:rFonts w:ascii="Arial" w:hAnsi="Arial" w:cs="Arial"/>
-        </w:rPr>
-      </w:pPr>
-    </w:p>
-    <w:p>
-      <w:pPr>
         <w:pStyle w:val="Ttulo2"/>
         <w:spacing w:before="0" w:line="240" w:lineRule="auto"/>
         <w:jc w:val="both"/>
@@ -15411,15 +15401,6 @@
         </w:rPr>
         <w:t>Links artículos de referencia</w:t>
       </w:r>
-    </w:p>
-    <w:p>
-      <w:pPr>
-        <w:spacing w:line="240" w:lineRule="auto"/>
-        <w:jc w:val="both"/>
-        <w:rPr>
-          <w:rFonts w:ascii="Arial" w:hAnsi="Arial" w:cs="Arial"/>
-        </w:rPr>
-      </w:pPr>
     </w:p>
     <w:p>
       <w:pPr>
@@ -15451,7 +15432,7 @@
       <w:pPr>
         <w:jc w:val="both"/>
         <w:rPr>
-          <w:rFonts w:ascii="Arial" w:hAnsi="Arial" w:cs="Arial"/>
+          <w:rStyle w:val="Hipervnculo"/>
         </w:rPr>
       </w:pPr>
       <w:hyperlink r:id="rId23" w:history="1">
@@ -15462,6 +15443,49 @@
           <w:t>https://cli.angular.io/</w:t>
         </w:r>
       </w:hyperlink>
+    </w:p>
+    <w:p>
+      <w:pPr>
+        <w:jc w:val="both"/>
+        <w:rPr>
+          <w:rStyle w:val="Hipervnculo"/>
+          <w:b/>
+          <w:u w:val="none"/>
+        </w:rPr>
+      </w:pPr>
+      <w:r>
+        <w:rPr>
+          <w:rStyle w:val="Hipervnculo"/>
+          <w:b/>
+          <w:u w:val="none"/>
+        </w:rPr>
+        <w:t xml:space="preserve">Manual de usuario </w:t>
+      </w:r>
+      <w:proofErr w:type="spellStart"/>
+      <w:r>
+        <w:rPr>
+          <w:rStyle w:val="Hipervnculo"/>
+          <w:b/>
+          <w:u w:val="none"/>
+        </w:rPr>
+        <w:t>ONApp</w:t>
+      </w:r>
+      <w:proofErr w:type="spellEnd"/>
+    </w:p>
+    <w:p>
+      <w:pPr>
+        <w:jc w:val="both"/>
+        <w:rPr>
+          <w:color w:val="0563C1" w:themeColor="hyperlink"/>
+        </w:rPr>
+      </w:pPr>
+      <w:r>
+        <w:rPr>
+          <w:rStyle w:val="Hipervnculo"/>
+          <w:u w:val="none"/>
+        </w:rPr>
+        <w:t>https://drive.google.com/file/d/1NQs28ofLlKXw2KcM2V8tYp6NXmGp1Ly1/view?usp=drivesdk</w:t>
+      </w:r>
       <w:bookmarkStart w:id="61" w:name="_GoBack"/>
       <w:bookmarkEnd w:id="61"/>
     </w:p>
@@ -18814,7 +18838,7 @@
 </file>
 
 <file path=customXml/itemProps1.xml><?xml version="1.0" encoding="utf-8"?>
-<ds:datastoreItem xmlns:ds="http://schemas.openxmlformats.org/officeDocument/2006/customXml" ds:itemID="{C00C506E-94BE-4EC4-9BE1-24EED99F188D}">
+<ds:datastoreItem xmlns:ds="http://schemas.openxmlformats.org/officeDocument/2006/customXml" ds:itemID="{CA717FEA-3C5D-4F1D-967B-5CD9D748B070}">
   <ds:schemaRefs>
     <ds:schemaRef ds:uri="http://schemas.openxmlformats.org/officeDocument/2006/bibliography"/>
   </ds:schemaRefs>

</xml_diff>